<commit_message>
Updated Thu 13 sep
</commit_message>
<xml_diff>
--- a/docs/PyProcar_Manual.docx
+++ b/docs/PyProcar_Manual.docx
@@ -1524,7 +1524,7 @@
           <w:sz w:val="22"/>
           <w:szCs w:val="22"/>
         </w:rPr>
-        <w:t>pyprocar.bandsplot(‘PROCAR-repaired’,outcar=’OUTCAR’,elimit=[-2 2],</w:t>
+        <w:t>pyprocar.bandsplot(‘PROCAR-repaired’,outcar=’OUTCAR’,elimit=[-2,2],</w:t>
       </w:r>
       <w:r>
         <w:rPr>
@@ -6324,6 +6324,71 @@
       <w:rFonts w:cs="Wingdings"/>
     </w:rPr>
   </w:style>
+  <w:style w:type="character" w:styleId="ListLabel65">
+    <w:name w:val="ListLabel 65"/>
+    <w:qFormat/>
+    <w:rPr>
+      <w:rFonts w:ascii="Times New Roman" w:hAnsi="Times New Roman" w:cs="Wingdings"/>
+      <w:b/>
+      <w:sz w:val="22"/>
+    </w:rPr>
+  </w:style>
+  <w:style w:type="character" w:styleId="ListLabel66">
+    <w:name w:val="ListLabel 66"/>
+    <w:qFormat/>
+    <w:rPr>
+      <w:rFonts w:cs="Courier New"/>
+    </w:rPr>
+  </w:style>
+  <w:style w:type="character" w:styleId="ListLabel67">
+    <w:name w:val="ListLabel 67"/>
+    <w:qFormat/>
+    <w:rPr>
+      <w:rFonts w:cs="Wingdings"/>
+    </w:rPr>
+  </w:style>
+  <w:style w:type="character" w:styleId="ListLabel68">
+    <w:name w:val="ListLabel 68"/>
+    <w:qFormat/>
+    <w:rPr>
+      <w:rFonts w:cs="Symbol"/>
+    </w:rPr>
+  </w:style>
+  <w:style w:type="character" w:styleId="ListLabel69">
+    <w:name w:val="ListLabel 69"/>
+    <w:qFormat/>
+    <w:rPr>
+      <w:rFonts w:cs="Courier New"/>
+    </w:rPr>
+  </w:style>
+  <w:style w:type="character" w:styleId="ListLabel70">
+    <w:name w:val="ListLabel 70"/>
+    <w:qFormat/>
+    <w:rPr>
+      <w:rFonts w:cs="Wingdings"/>
+    </w:rPr>
+  </w:style>
+  <w:style w:type="character" w:styleId="ListLabel71">
+    <w:name w:val="ListLabel 71"/>
+    <w:qFormat/>
+    <w:rPr>
+      <w:rFonts w:cs="Symbol"/>
+    </w:rPr>
+  </w:style>
+  <w:style w:type="character" w:styleId="ListLabel72">
+    <w:name w:val="ListLabel 72"/>
+    <w:qFormat/>
+    <w:rPr>
+      <w:rFonts w:cs="Courier New"/>
+    </w:rPr>
+  </w:style>
+  <w:style w:type="character" w:styleId="ListLabel73">
+    <w:name w:val="ListLabel 73"/>
+    <w:qFormat/>
+    <w:rPr>
+      <w:rFonts w:cs="Wingdings"/>
+    </w:rPr>
+  </w:style>
   <w:style w:type="paragraph" w:styleId="Heading" w:customStyle="1">
     <w:name w:val="Heading"/>
     <w:basedOn w:val="Normal"/>

</xml_diff>

<commit_message>
Compare bands and Python 3 support
</commit_message>
<xml_diff>
--- a/docs/PyProcar_Manual.docx
+++ b/docs/PyProcar_Manual.docx
@@ -139,35 +139,100 @@
         <w:widowControl w:val="false"/>
         <w:rPr>
           <w:rFonts w:ascii="Times New Roman" w:hAnsi="Times New Roman" w:cs="Times New Roman"/>
-        </w:rPr>
-      </w:pPr>
-      <w:r>
-        <w:rPr>
-          <w:rFonts w:cs="Times New Roman" w:ascii="Times New Roman" w:hAnsi="Times New Roman"/>
-        </w:rPr>
-      </w:r>
-    </w:p>
-    <w:p>
-      <w:pPr>
-        <w:pStyle w:val="Normal"/>
-        <w:widowControl w:val="false"/>
-        <w:spacing w:lineRule="auto" w:line="360"/>
+          <w:color w:val="000000"/>
+          <w:sz w:val="22"/>
+          <w:szCs w:val="22"/>
+        </w:rPr>
+      </w:pPr>
+      <w:r>
+        <w:rPr/>
+      </w:r>
+    </w:p>
+    <w:p>
+      <w:pPr>
+        <w:pStyle w:val="Header"/>
+        <w:widowControl w:val="false"/>
+        <w:rPr/>
+      </w:pPr>
+      <w:r>
+        <w:rPr>
+          <w:rFonts w:cs="Times New Roman" w:ascii="Times New Roman" w:hAnsi="Times New Roman"/>
+          <w:color w:val="000000"/>
+          <w:sz w:val="21"/>
+          <w:szCs w:val="22"/>
+        </w:rPr>
+        <w:t>Last updated: September 17th, 2018</w:t>
+      </w:r>
+    </w:p>
+    <w:p>
+      <w:pPr>
+        <w:pStyle w:val="Header"/>
+        <w:widowControl w:val="false"/>
         <w:rPr>
           <w:rFonts w:ascii="Times New Roman" w:hAnsi="Times New Roman" w:cs="Times New Roman"/>
+          <w:color w:val="000000"/>
+          <w:sz w:val="21"/>
+          <w:szCs w:val="22"/>
+        </w:rPr>
+      </w:pPr>
+      <w:r>
+        <w:rPr/>
+      </w:r>
+    </w:p>
+    <w:p>
+      <w:pPr>
+        <w:pStyle w:val="Normal"/>
+        <w:widowControl w:val="false"/>
+        <w:rPr/>
+      </w:pPr>
+      <w:r>
+        <w:rPr>
+          <w:rFonts w:cs="Times New Roman" w:ascii="Times New Roman" w:hAnsi="Times New Roman"/>
+          <w:color w:val="000000"/>
+          <w:sz w:val="22"/>
+          <w:szCs w:val="22"/>
+        </w:rPr>
+        <w:t>PyProcar now supports python3.</w:t>
+      </w:r>
+    </w:p>
+    <w:p>
+      <w:pPr>
+        <w:pStyle w:val="Normal"/>
+        <w:widowControl w:val="false"/>
+        <w:rPr/>
+      </w:pPr>
+      <w:r>
+        <w:rPr>
+          <w:rFonts w:cs="Times New Roman" w:ascii="Times New Roman" w:hAnsi="Times New Roman"/>
+          <w:color w:val="000000"/>
+          <w:sz w:val="22"/>
+          <w:szCs w:val="22"/>
+        </w:rPr>
+        <w:t xml:space="preserve">It is now invoked by </w:t>
+      </w:r>
+      <w:r>
+        <w:rPr>
+          <w:rFonts w:cs="Times New Roman" w:ascii="Times New Roman" w:hAnsi="Times New Roman"/>
           <w:b/>
-          <w:b/>
-          <w:color w:val="FF0000"/>
-          <w:sz w:val="28"/>
-          <w:szCs w:val="22"/>
-        </w:rPr>
-      </w:pPr>
-      <w:r>
-        <w:rPr>
-          <w:rFonts w:cs="Times New Roman" w:ascii="Times New Roman" w:hAnsi="Times New Roman"/>
-          <w:b/>
-          <w:color w:val="FF0000"/>
-          <w:sz w:val="28"/>
-          <w:szCs w:val="22"/>
+          <w:bCs/>
+          <w:color w:val="000000"/>
+          <w:sz w:val="22"/>
+          <w:szCs w:val="22"/>
+        </w:rPr>
+        <w:t>pyprocar3</w:t>
+      </w:r>
+    </w:p>
+    <w:p>
+      <w:pPr>
+        <w:pStyle w:val="Normal"/>
+        <w:widowControl w:val="false"/>
+        <w:rPr>
+          <w:rFonts w:ascii="Times New Roman" w:hAnsi="Times New Roman" w:cs="Times New Roman"/>
+        </w:rPr>
+      </w:pPr>
+      <w:r>
+        <w:rPr>
+          <w:rFonts w:cs="Times New Roman" w:ascii="Times New Roman" w:hAnsi="Times New Roman"/>
         </w:rPr>
       </w:r>
     </w:p>
@@ -580,6 +645,15 @@
         </w:rPr>
         <w:t>import pyprocar</w:t>
       </w:r>
+      <w:r>
+        <w:rPr>
+          <w:rFonts w:cs="Times New Roman" w:ascii="Times New Roman" w:hAnsi="Times New Roman"/>
+          <w:color w:val="0432FF"/>
+          <w:sz w:val="22"/>
+          <w:szCs w:val="22"/>
+        </w:rPr>
+        <w:t>3</w:t>
+      </w:r>
     </w:p>
     <w:p>
       <w:pPr>
@@ -663,7 +737,25 @@
           <w:sz w:val="22"/>
           <w:szCs w:val="22"/>
         </w:rPr>
-        <w:t>pyprocar.repair(‘PROCAR’, ‘PROCAR-repaired’)</w:t>
+        <w:t>pyprocar</w:t>
+      </w:r>
+      <w:r>
+        <w:rPr>
+          <w:rFonts w:cs="Times New Roman" w:ascii="Times New Roman" w:hAnsi="Times New Roman"/>
+          <w:color w:val="0432FF"/>
+          <w:sz w:val="22"/>
+          <w:szCs w:val="22"/>
+        </w:rPr>
+        <w:t>3</w:t>
+      </w:r>
+      <w:r>
+        <w:rPr>
+          <w:rFonts w:cs="Times New Roman" w:ascii="Times New Roman" w:hAnsi="Times New Roman"/>
+          <w:color w:val="0432FF"/>
+          <w:sz w:val="22"/>
+          <w:szCs w:val="22"/>
+        </w:rPr>
+        <w:t>.repair(‘PROCAR’, ‘PROCAR-repaired’)</w:t>
       </w:r>
     </w:p>
     <w:p>
@@ -784,7 +876,25 @@
           <w:sz w:val="22"/>
           <w:szCs w:val="22"/>
         </w:rPr>
-        <w:t>pyprocar.bandsplot(‘PROCAR-repaired’, outcar=’OUTCAR’)</w:t>
+        <w:t>pyprocar</w:t>
+      </w:r>
+      <w:r>
+        <w:rPr>
+          <w:rFonts w:cs="Times New Roman" w:ascii="Times New Roman" w:hAnsi="Times New Roman"/>
+          <w:color w:val="0432FF"/>
+          <w:sz w:val="22"/>
+          <w:szCs w:val="22"/>
+        </w:rPr>
+        <w:t>3</w:t>
+      </w:r>
+      <w:r>
+        <w:rPr>
+          <w:rFonts w:cs="Times New Roman" w:ascii="Times New Roman" w:hAnsi="Times New Roman"/>
+          <w:color w:val="0432FF"/>
+          <w:sz w:val="22"/>
+          <w:szCs w:val="22"/>
+        </w:rPr>
+        <w:t>.bandsplot(‘PROCAR-repaired’, outcar=’OUTCAR’)</w:t>
       </w:r>
     </w:p>
     <w:p>
@@ -868,7 +978,25 @@
           <w:sz w:val="22"/>
           <w:szCs w:val="22"/>
         </w:rPr>
-        <w:t>pyprocar.bandsplot(‘PROCAR-repaired’, outcar=’ OUTCAR’,</w:t>
+        <w:t>pyprocar</w:t>
+      </w:r>
+      <w:r>
+        <w:rPr>
+          <w:rFonts w:cs="Times New Roman" w:ascii="Times New Roman" w:hAnsi="Times New Roman"/>
+          <w:color w:val="0432FF"/>
+          <w:sz w:val="22"/>
+          <w:szCs w:val="22"/>
+        </w:rPr>
+        <w:t>3</w:t>
+      </w:r>
+      <w:r>
+        <w:rPr>
+          <w:rFonts w:cs="Times New Roman" w:ascii="Times New Roman" w:hAnsi="Times New Roman"/>
+          <w:color w:val="0432FF"/>
+          <w:sz w:val="22"/>
+          <w:szCs w:val="22"/>
+        </w:rPr>
+        <w:t>.bandsplot(‘PROCAR-repaired’, outcar=’ OUTCAR’,</w:t>
       </w:r>
       <w:r>
         <w:rPr>
@@ -941,7 +1069,25 @@
           <w:sz w:val="22"/>
           <w:szCs w:val="22"/>
         </w:rPr>
-        <w:t>pyprocar.bandsplot(‘PROCAR-repaired’, outcar= ‘OUTCAR’,</w:t>
+        <w:t>pyprocar</w:t>
+      </w:r>
+      <w:r>
+        <w:rPr>
+          <w:rFonts w:cs="Times New Roman" w:ascii="Times New Roman" w:hAnsi="Times New Roman"/>
+          <w:color w:val="0432FF"/>
+          <w:sz w:val="22"/>
+          <w:szCs w:val="22"/>
+        </w:rPr>
+        <w:t>3</w:t>
+      </w:r>
+      <w:r>
+        <w:rPr>
+          <w:rFonts w:cs="Times New Roman" w:ascii="Times New Roman" w:hAnsi="Times New Roman"/>
+          <w:color w:val="0432FF"/>
+          <w:sz w:val="22"/>
+          <w:szCs w:val="22"/>
+        </w:rPr>
+        <w:t>.bandsplot(‘PROCAR-repaired’, outcar= ‘OUTCAR’,</w:t>
       </w:r>
       <w:r>
         <w:rPr>
@@ -1018,7 +1164,25 @@
           <w:sz w:val="22"/>
           <w:szCs w:val="22"/>
         </w:rPr>
-        <w:t>pyprocar.bandsplot(‘PROCAR-repaired’,outcar=’OUTCAR’,elimit=[-2,2],</w:t>
+        <w:t>pyprocar</w:t>
+      </w:r>
+      <w:r>
+        <w:rPr>
+          <w:rFonts w:cs="Times New Roman" w:ascii="Times New Roman" w:hAnsi="Times New Roman"/>
+          <w:color w:val="0432FF"/>
+          <w:sz w:val="22"/>
+          <w:szCs w:val="22"/>
+        </w:rPr>
+        <w:t>3</w:t>
+      </w:r>
+      <w:r>
+        <w:rPr>
+          <w:rFonts w:cs="Times New Roman" w:ascii="Times New Roman" w:hAnsi="Times New Roman"/>
+          <w:color w:val="0432FF"/>
+          <w:sz w:val="22"/>
+          <w:szCs w:val="22"/>
+        </w:rPr>
+        <w:t>.bandsplot(‘PROCAR-repaired’,outcar=’OUTCAR’,elimit=[-2,2],</w:t>
       </w:r>
       <w:r>
         <w:rPr>
@@ -1197,7 +1361,25 @@
           <w:sz w:val="22"/>
           <w:szCs w:val="22"/>
         </w:rPr>
-        <w:t>pyprocar.bandsplot(‘PROCAR-repaired’,outcar=’OUTCAR’,elimit=[-2,2], mode=’parametric’,</w:t>
+        <w:t>pyprocar</w:t>
+      </w:r>
+      <w:r>
+        <w:rPr>
+          <w:rFonts w:cs="Times New Roman" w:ascii="Times New Roman" w:hAnsi="Times New Roman"/>
+          <w:color w:val="0432FF"/>
+          <w:sz w:val="22"/>
+          <w:szCs w:val="22"/>
+        </w:rPr>
+        <w:t>3</w:t>
+      </w:r>
+      <w:r>
+        <w:rPr>
+          <w:rFonts w:cs="Times New Roman" w:ascii="Times New Roman" w:hAnsi="Times New Roman"/>
+          <w:color w:val="0432FF"/>
+          <w:sz w:val="22"/>
+          <w:szCs w:val="22"/>
+        </w:rPr>
+        <w:t>.bandsplot(‘PROCAR-repaired’,outcar=’OUTCAR’,elimit=[-2,2], mode=’parametric’,</w:t>
       </w:r>
       <w:r>
         <w:rPr>
@@ -1370,7 +1552,25 @@
           <w:sz w:val="22"/>
           <w:szCs w:val="22"/>
         </w:rPr>
-        <w:t>pyprocar.bandsplot(‘PROCAR-repaired’,outcar=’OUTCAR’,elimit=[-2,2],</w:t>
+        <w:t>pyprocar</w:t>
+      </w:r>
+      <w:r>
+        <w:rPr>
+          <w:rFonts w:cs="Times New Roman" w:ascii="Times New Roman" w:hAnsi="Times New Roman"/>
+          <w:color w:val="0432FF"/>
+          <w:sz w:val="22"/>
+          <w:szCs w:val="22"/>
+        </w:rPr>
+        <w:t>3</w:t>
+      </w:r>
+      <w:r>
+        <w:rPr>
+          <w:rFonts w:cs="Times New Roman" w:ascii="Times New Roman" w:hAnsi="Times New Roman"/>
+          <w:color w:val="0432FF"/>
+          <w:sz w:val="22"/>
+          <w:szCs w:val="22"/>
+        </w:rPr>
+        <w:t>.bandsplot(‘PROCAR-repaired’,outcar=’OUTCAR’,elimit=[-2,2],</w:t>
       </w:r>
       <w:r>
         <w:rPr>
@@ -1652,7 +1852,25 @@
           <w:sz w:val="22"/>
           <w:szCs w:val="22"/>
         </w:rPr>
-        <w:t>pyprocar.bandsplot(‘PROCAR-repaired’,outcar=’OUTCAR’,elimit=[-2,2],kticks=[0,49,99], knames=[‘M’, ‘G’, ‘K’], cmap=’seismic’, vmin=-0.5,vmax=0.5,mode=’parametric’,spin=</w:t>
+        <w:t>pyprocar</w:t>
+      </w:r>
+      <w:r>
+        <w:rPr>
+          <w:rFonts w:cs="Times New Roman" w:ascii="Times New Roman" w:hAnsi="Times New Roman"/>
+          <w:color w:val="0432FF"/>
+          <w:sz w:val="22"/>
+          <w:szCs w:val="22"/>
+        </w:rPr>
+        <w:t>3</w:t>
+      </w:r>
+      <w:r>
+        <w:rPr>
+          <w:rFonts w:cs="Times New Roman" w:ascii="Times New Roman" w:hAnsi="Times New Roman"/>
+          <w:color w:val="0432FF"/>
+          <w:sz w:val="22"/>
+          <w:szCs w:val="22"/>
+        </w:rPr>
+        <w:t>.bandsplot(‘PROCAR-repaired’,outcar=’OUTCAR’,elimit=[-2,2],kticks=[0,49,99], knames=[‘M’, ‘G’, ‘K’], cmap=’seismic’, vmin=-0.5,vmax=0.5,mode=’parametric’,spin=</w:t>
       </w:r>
       <w:r>
         <w:rPr>
@@ -1844,7 +2062,25 @@
           <w:sz w:val="22"/>
           <w:szCs w:val="22"/>
         </w:rPr>
-        <w:t>pyprocar.bandsplot(‘PROCAR-repaired’,outcar=’OUTCAR’,elimit=[-2,2],kticks=[0,49,99],kticksnames=[‘M’, ‘G’, ‘K’],cmap=’seismic’,vmin=-0.5,vmax=0.5,mode=’parametric’, orbitals=</w:t>
+        <w:t>pyprocar</w:t>
+      </w:r>
+      <w:r>
+        <w:rPr>
+          <w:rFonts w:cs="Times New Roman" w:ascii="Times New Roman" w:hAnsi="Times New Roman"/>
+          <w:color w:val="0432FF"/>
+          <w:sz w:val="22"/>
+          <w:szCs w:val="22"/>
+        </w:rPr>
+        <w:t>3</w:t>
+      </w:r>
+      <w:r>
+        <w:rPr>
+          <w:rFonts w:cs="Times New Roman" w:ascii="Times New Roman" w:hAnsi="Times New Roman"/>
+          <w:color w:val="0432FF"/>
+          <w:sz w:val="22"/>
+          <w:szCs w:val="22"/>
+        </w:rPr>
+        <w:t>.bandsplot(‘PROCAR-repaired’,outcar=’OUTCAR’,elimit=[-2,2],kticks=[0,49,99],kticksnames=[‘M’, ‘G’, ‘K’],cmap=’seismic’,vmin=-0.5,vmax=0.5,mode=’parametric’, orbitals=</w:t>
       </w:r>
       <w:r>
         <w:rPr>
@@ -2069,7 +2305,25 @@
           <w:sz w:val="22"/>
           <w:szCs w:val="22"/>
         </w:rPr>
-        <w:t>pyprocar.filter( ‘PROCAR-repaired’, ‘PROCAR-repaired-band50-80’,bands=[50,80])</w:t>
+        <w:t>pyprocar</w:t>
+      </w:r>
+      <w:r>
+        <w:rPr>
+          <w:rFonts w:cs="Times New Roman" w:ascii="Times New Roman" w:hAnsi="Times New Roman"/>
+          <w:color w:val="0432FF"/>
+          <w:sz w:val="22"/>
+          <w:szCs w:val="22"/>
+        </w:rPr>
+        <w:t>3</w:t>
+      </w:r>
+      <w:r>
+        <w:rPr>
+          <w:rFonts w:cs="Times New Roman" w:ascii="Times New Roman" w:hAnsi="Times New Roman"/>
+          <w:color w:val="0432FF"/>
+          <w:sz w:val="22"/>
+          <w:szCs w:val="22"/>
+        </w:rPr>
+        <w:t>.filter( ‘PROCAR-repaired’, ‘PROCAR-repaired-band50-80’,bands=[50,80])</w:t>
       </w:r>
     </w:p>
     <w:p>
@@ -2305,7 +2559,25 @@
           <w:sz w:val="22"/>
           <w:szCs w:val="22"/>
         </w:rPr>
-        <w:t xml:space="preserve">pyprocar.filter(‘PROCAR’,’PROCAR-REPAIRED_sp’, </w:t>
+        <w:t>pyprocar</w:t>
+      </w:r>
+      <w:r>
+        <w:rPr>
+          <w:rFonts w:cs="Times New Roman" w:ascii="Times New Roman" w:hAnsi="Times New Roman"/>
+          <w:color w:val="0432FF"/>
+          <w:sz w:val="22"/>
+          <w:szCs w:val="22"/>
+        </w:rPr>
+        <w:t>3</w:t>
+      </w:r>
+      <w:r>
+        <w:rPr>
+          <w:rFonts w:cs="Times New Roman" w:ascii="Times New Roman" w:hAnsi="Times New Roman"/>
+          <w:color w:val="0432FF"/>
+          <w:sz w:val="22"/>
+          <w:szCs w:val="22"/>
+        </w:rPr>
+        <w:t xml:space="preserve">.filter(‘PROCAR’,’PROCAR-REPAIRED_sp’, </w:t>
       </w:r>
       <w:r>
         <w:rPr>
@@ -2789,7 +3061,25 @@
           <w:sz w:val="22"/>
           <w:szCs w:val="22"/>
         </w:rPr>
-        <w:t>pyprocar.filter(‘PROCAR’,’PROCAR-REPAIRED_ATOMS’, atoms=</w:t>
+        <w:t>pyprocar</w:t>
+      </w:r>
+      <w:r>
+        <w:rPr>
+          <w:rFonts w:cs="Times New Roman" w:ascii="Times New Roman" w:hAnsi="Times New Roman"/>
+          <w:color w:val="0432FF"/>
+          <w:sz w:val="22"/>
+          <w:szCs w:val="22"/>
+        </w:rPr>
+        <w:t>3</w:t>
+      </w:r>
+      <w:r>
+        <w:rPr>
+          <w:rFonts w:cs="Times New Roman" w:ascii="Times New Roman" w:hAnsi="Times New Roman"/>
+          <w:color w:val="0432FF"/>
+          <w:sz w:val="22"/>
+          <w:szCs w:val="22"/>
+        </w:rPr>
+        <w:t>.filter(‘PROCAR’,’PROCAR-REPAIRED_ATOMS’, atoms=</w:t>
       </w:r>
       <w:r>
         <w:rPr>
@@ -3131,7 +3421,27 @@
           <w:sz w:val="22"/>
           <w:szCs w:val="22"/>
         </w:rPr>
-        <w:t>pyprocar.fermi2D(‘PROCAR-repaired’,</w:t>
+        <w:t>pyprocar</w:t>
+      </w:r>
+      <w:r>
+        <w:rPr>
+          <w:rFonts w:cs="Times New Roman" w:ascii="Times New Roman" w:hAnsi="Times New Roman"/>
+          <w:b/>
+          <w:color w:val="0432FF"/>
+          <w:sz w:val="22"/>
+          <w:szCs w:val="22"/>
+        </w:rPr>
+        <w:t>3</w:t>
+      </w:r>
+      <w:r>
+        <w:rPr>
+          <w:rFonts w:cs="Times New Roman" w:ascii="Times New Roman" w:hAnsi="Times New Roman"/>
+          <w:b/>
+          <w:color w:val="0432FF"/>
+          <w:sz w:val="22"/>
+          <w:szCs w:val="22"/>
+        </w:rPr>
+        <w:t>.fermi2D(‘PROCAR-repaired’,</w:t>
       </w:r>
       <w:r>
         <w:rPr>
@@ -3389,7 +3699,27 @@
           <w:sz w:val="22"/>
           <w:szCs w:val="22"/>
         </w:rPr>
-        <w:t>pyprocar.fermi2D(‘PROCAR-repaired’,</w:t>
+        <w:t>pyprocar</w:t>
+      </w:r>
+      <w:r>
+        <w:rPr>
+          <w:rFonts w:cs="Times New Roman" w:ascii="Times New Roman" w:hAnsi="Times New Roman"/>
+          <w:b/>
+          <w:color w:val="0432FF"/>
+          <w:sz w:val="22"/>
+          <w:szCs w:val="22"/>
+        </w:rPr>
+        <w:t>3</w:t>
+      </w:r>
+      <w:r>
+        <w:rPr>
+          <w:rFonts w:cs="Times New Roman" w:ascii="Times New Roman" w:hAnsi="Times New Roman"/>
+          <w:b/>
+          <w:color w:val="0432FF"/>
+          <w:sz w:val="22"/>
+          <w:szCs w:val="22"/>
+        </w:rPr>
+        <w:t>.fermi2D(‘PROCAR-repaired’,</w:t>
       </w:r>
       <w:r>
         <w:rPr>
@@ -4235,7 +4565,21 @@
           <w:rFonts w:ascii="Times New Roman" w:hAnsi="Times New Roman"/>
           <w:color w:val="0066FF"/>
         </w:rPr>
-        <w:t>&gt;pyprocar.mergeabinit(‘PROCAR_merged’)</w:t>
+        <w:t>&gt;pyprocar</w:t>
+      </w:r>
+      <w:r>
+        <w:rPr>
+          <w:rFonts w:ascii="Times New Roman" w:hAnsi="Times New Roman"/>
+          <w:color w:val="0066FF"/>
+        </w:rPr>
+        <w:t>3</w:t>
+      </w:r>
+      <w:r>
+        <w:rPr>
+          <w:rFonts w:ascii="Times New Roman" w:hAnsi="Times New Roman"/>
+          <w:color w:val="0066FF"/>
+        </w:rPr>
+        <w:t>.mergeabinit(‘PROCAR_merged’)</w:t>
       </w:r>
     </w:p>
     <w:p>
@@ -4317,7 +4661,21 @@
           <w:rFonts w:ascii="Times New Roman" w:hAnsi="Times New Roman"/>
           <w:color w:val="0066FF"/>
         </w:rPr>
-        <w:t>&gt;pyprocar.generate2dkmesh(x1,y1,x2,y2,grid_size)</w:t>
+        <w:t>&gt;pyprocar</w:t>
+      </w:r>
+      <w:r>
+        <w:rPr>
+          <w:rFonts w:ascii="Times New Roman" w:hAnsi="Times New Roman"/>
+          <w:color w:val="0066FF"/>
+        </w:rPr>
+        <w:t>3</w:t>
+      </w:r>
+      <w:r>
+        <w:rPr>
+          <w:rFonts w:ascii="Times New Roman" w:hAnsi="Times New Roman"/>
+          <w:color w:val="0066FF"/>
+        </w:rPr>
+        <w:t>.generate2dkmesh(x1,y1,x2,y2,grid_size)</w:t>
       </w:r>
     </w:p>
     <w:p>
@@ -4401,7 +4759,21 @@
           <w:rFonts w:ascii="Times New Roman" w:hAnsi="Times New Roman"/>
           <w:color w:val="0066FF"/>
         </w:rPr>
-        <w:t>&gt;pyprocar.kpath(infile,grid_size,with_time_reversal,recipe,threshhold,symprec,angle_tolerence)</w:t>
+        <w:t>&gt;pyprocar</w:t>
+      </w:r>
+      <w:r>
+        <w:rPr>
+          <w:rFonts w:ascii="Times New Roman" w:hAnsi="Times New Roman"/>
+          <w:color w:val="0066FF"/>
+        </w:rPr>
+        <w:t>3</w:t>
+      </w:r>
+      <w:r>
+        <w:rPr>
+          <w:rFonts w:ascii="Times New Roman" w:hAnsi="Times New Roman"/>
+          <w:color w:val="0066FF"/>
+        </w:rPr>
+        <w:t>.kpath(infile,grid_size,with_time_reversal,recipe,threshhold,symprec,angle_tolerence)</w:t>
       </w:r>
     </w:p>
     <w:p>
@@ -4437,7 +4809,25 @@
           <w:color w:val="0066FF"/>
           <w:sz w:val="18"/>
         </w:rPr>
-        <w:t>&gt;pyprocar.kpath('POSCAR',40,True,’hpkot’,1e-07,1e-05,-1.0)</w:t>
+        <w:t>&gt;pyprocar</w:t>
+      </w:r>
+      <w:r>
+        <w:rPr>
+          <w:rFonts w:ascii="Times New Roman" w:hAnsi="Times New Roman"/>
+          <w:b/>
+          <w:color w:val="0066FF"/>
+          <w:sz w:val="18"/>
+        </w:rPr>
+        <w:t>3</w:t>
+      </w:r>
+      <w:r>
+        <w:rPr>
+          <w:rFonts w:ascii="Times New Roman" w:hAnsi="Times New Roman"/>
+          <w:b/>
+          <w:color w:val="0066FF"/>
+          <w:sz w:val="18"/>
+        </w:rPr>
+        <w:t>.kpath('POSCAR',40,True,’hpkot’,1e-07,1e-05,-1.0)</w:t>
       </w:r>
     </w:p>
     <w:p>
@@ -5047,7 +5437,21 @@
           <w:rFonts w:ascii="Times New Roman" w:hAnsi="Times New Roman"/>
           <w:color w:val="0066FF"/>
         </w:rPr>
-        <w:t>&gt;pyprocar.cat([‘PROCAR1’,’PROCAR2’],’PROCAR_merged’)</w:t>
+        <w:t>&gt;pyprocar</w:t>
+      </w:r>
+      <w:r>
+        <w:rPr>
+          <w:rFonts w:ascii="Times New Roman" w:hAnsi="Times New Roman"/>
+          <w:color w:val="0066FF"/>
+        </w:rPr>
+        <w:t>3</w:t>
+      </w:r>
+      <w:r>
+        <w:rPr>
+          <w:rFonts w:ascii="Times New Roman" w:hAnsi="Times New Roman"/>
+          <w:color w:val="0066FF"/>
+        </w:rPr>
+        <w:t>.cat([‘PROCAR1’,’PROCAR2’],’PROCAR_merged’)</w:t>
       </w:r>
     </w:p>
     <w:p>
@@ -5177,7 +5581,27 @@
           <w:color w:val="0066FF"/>
           <w:u w:val="none"/>
         </w:rPr>
-        <w:t>pyprocar.bandscompare(file,file2,mode,abinit_output,abinit_output2,spin,spin2,atoms,atoms2,orbitals,orbitals2,fermi,fermi2,elimit,mask,markersize,markersize2,cmap,vmax,vmin,vmax2,vmin2,grid,marker,marker2,permissive,human,savefig,kticks,knames,title,outcar,outcar2,color,color2,legend,legend2)</w:t>
+        <w:t>pyprocar</w:t>
+      </w:r>
+      <w:r>
+        <w:rPr>
+          <w:rFonts w:ascii="Times New Roman" w:hAnsi="Times New Roman"/>
+          <w:b w:val="false"/>
+          <w:bCs w:val="false"/>
+          <w:color w:val="0066FF"/>
+          <w:u w:val="none"/>
+        </w:rPr>
+        <w:t>3</w:t>
+      </w:r>
+      <w:r>
+        <w:rPr>
+          <w:rFonts w:ascii="Times New Roman" w:hAnsi="Times New Roman"/>
+          <w:b w:val="false"/>
+          <w:bCs w:val="false"/>
+          <w:color w:val="0066FF"/>
+          <w:u w:val="none"/>
+        </w:rPr>
+        <w:t>.bandscompare(file,file2,mode,abinit_output,abinit_output2,spin,spin2,atoms,atoms2,orbitals,orbitals2,fermi,fermi2,elimit,mask,markersize,markersize2,cmap,vmax,vmin,vmax2,vmin2,grid,marker,marker2,permissive,human,savefig,kticks,knames,title,outcar,outcar2,color,color2,legend,legend2)</w:t>
       </w:r>
     </w:p>
     <w:p>
@@ -5279,7 +5703,31 @@
           <w:szCs w:val="16"/>
           <w:u w:val="none"/>
         </w:rPr>
-        <w:t>&gt;bandscompare('PROCAR1','PROCAR2',outcar='OUTCAR1',outcar2='OUTCAR2',cmap='seismic',mode='parametric',marker='—',marker2='-.',elimit=[-5,5],kticks=[0,39,79,119,159],knames=['G','X','M','G','R'],legend='PRO1',legend2='PRO2')</w:t>
+        <w:t>&gt;</w:t>
+      </w:r>
+      <w:r>
+        <w:rPr>
+          <w:rFonts w:ascii="Times New Roman" w:hAnsi="Times New Roman"/>
+          <w:b w:val="false"/>
+          <w:bCs w:val="false"/>
+          <w:color w:val="0066FF"/>
+          <w:sz w:val="16"/>
+          <w:szCs w:val="16"/>
+          <w:u w:val="none"/>
+        </w:rPr>
+        <w:t>pyprocar3.</w:t>
+      </w:r>
+      <w:r>
+        <w:rPr>
+          <w:rFonts w:ascii="Times New Roman" w:hAnsi="Times New Roman"/>
+          <w:b w:val="false"/>
+          <w:bCs w:val="false"/>
+          <w:color w:val="0066FF"/>
+          <w:sz w:val="16"/>
+          <w:szCs w:val="16"/>
+          <w:u w:val="none"/>
+        </w:rPr>
+        <w:t>bandscompare('PROCAR1','PROCAR2',outcar='OUTCAR1',outcar2='OUTCAR2',cmap='seismic',mode='parametric',marker='—',marker2='-.',elimit=[-5,5],kticks=[0,39,79,119,159],knames=['G','X','M','G','R'],legend='PRO1',legend2='PRO2')</w:t>
       </w:r>
     </w:p>
     <w:p>
@@ -5365,7 +5813,31 @@
           <w:szCs w:val="16"/>
           <w:u w:val="none"/>
         </w:rPr>
-        <w:t>&gt;bandscompare('PROCAR1','PROCAR2',outcar='OUTCAR1',outcar2='OUTCAR2',mode='scatter',marker='^',marker2='o',elimit=[-5,5],kticks=[0,39,79,119,159],knames=['G','X','M','G','R'],legend='PRO1',legend2='PRO2')</w:t>
+        <w:t>&gt;</w:t>
+      </w:r>
+      <w:r>
+        <w:rPr>
+          <w:rFonts w:ascii="Times New Roman" w:hAnsi="Times New Roman"/>
+          <w:b w:val="false"/>
+          <w:bCs w:val="false"/>
+          <w:color w:val="0066FF"/>
+          <w:sz w:val="16"/>
+          <w:szCs w:val="16"/>
+          <w:u w:val="none"/>
+        </w:rPr>
+        <w:t>pyprocar3.</w:t>
+      </w:r>
+      <w:r>
+        <w:rPr>
+          <w:rFonts w:ascii="Times New Roman" w:hAnsi="Times New Roman"/>
+          <w:b w:val="false"/>
+          <w:bCs w:val="false"/>
+          <w:color w:val="0066FF"/>
+          <w:sz w:val="16"/>
+          <w:szCs w:val="16"/>
+          <w:u w:val="none"/>
+        </w:rPr>
+        <w:t>bandscompare('PROCAR1','PROCAR2',outcar='OUTCAR1',outcar2='OUTCAR2',mode='scatter',marker='^',marker2='o',elimit=[-5,5],kticks=[0,39,79,119,159],knames=['G','X','M','G','R'],legend='PRO1',legend2='PRO2')</w:t>
       </w:r>
     </w:p>
     <w:p>
@@ -5451,7 +5923,31 @@
           <w:szCs w:val="16"/>
           <w:u w:val="none"/>
         </w:rPr>
-        <w:t>&gt;pyprocar.bandscompare('PROCAR1','PROCAR2',outcar='OUTCAR1',outcar2='OUTCAR2',mode='plain',elimit=[-5,5],kticks=[0,39,79,119,159],knames=['G','X','M','G','R'],legend='PRO1',legend2='PRO2',color='b',color2='y',savefig='plot.png')</w:t>
+        <w:t>&gt;pyprocar</w:t>
+      </w:r>
+      <w:r>
+        <w:rPr>
+          <w:rFonts w:ascii="Times New Roman" w:hAnsi="Times New Roman"/>
+          <w:b w:val="false"/>
+          <w:bCs w:val="false"/>
+          <w:color w:val="0066FF"/>
+          <w:sz w:val="16"/>
+          <w:szCs w:val="16"/>
+          <w:u w:val="none"/>
+        </w:rPr>
+        <w:t>3</w:t>
+      </w:r>
+      <w:r>
+        <w:rPr>
+          <w:rFonts w:ascii="Times New Roman" w:hAnsi="Times New Roman"/>
+          <w:b w:val="false"/>
+          <w:bCs w:val="false"/>
+          <w:color w:val="0066FF"/>
+          <w:sz w:val="16"/>
+          <w:szCs w:val="16"/>
+          <w:u w:val="none"/>
+        </w:rPr>
+        <w:t>.bandscompare('PROCAR1','PROCAR2',outcar='OUTCAR1',outcar2='OUTCAR2',mode='plain',elimit=[-5,5],kticks=[0,39,79,119,159],knames=['G','X','M','G','R'],legend='PRO1',legend2='PRO2',color='b',color2='y',savefig='plot.png')</w:t>
       </w:r>
     </w:p>
     <w:p>
@@ -5704,7 +6200,31 @@
           <w:szCs w:val="16"/>
           <w:u w:val="none"/>
         </w:rPr>
-        <w:t>pyprocar.bandscompare(</w:t>
+        <w:t>pyprocar</w:t>
+      </w:r>
+      <w:r>
+        <w:rPr>
+          <w:rFonts w:ascii="Times New Roman" w:hAnsi="Times New Roman"/>
+          <w:b/>
+          <w:bCs/>
+          <w:color w:val="000000"/>
+          <w:sz w:val="16"/>
+          <w:szCs w:val="16"/>
+          <w:u w:val="none"/>
+        </w:rPr>
+        <w:t>3</w:t>
+      </w:r>
+      <w:r>
+        <w:rPr>
+          <w:rFonts w:ascii="Times New Roman" w:hAnsi="Times New Roman"/>
+          <w:b/>
+          <w:bCs/>
+          <w:color w:val="000000"/>
+          <w:sz w:val="16"/>
+          <w:szCs w:val="16"/>
+          <w:u w:val="none"/>
+        </w:rPr>
+        <w:t>.bandscompare(</w:t>
       </w:r>
       <w:r>
         <w:rPr>
@@ -5766,13 +6286,12 @@
   <w:p>
     <w:pPr>
       <w:pStyle w:val="Header"/>
-      <w:rPr/>
-    </w:pPr>
-    <w:r>
       <w:rPr>
         <w:sz w:val="21"/>
       </w:rPr>
-      <w:t>Last updated: September 17th, 2018</w:t>
+    </w:pPr>
+    <w:r>
+      <w:rPr/>
     </w:r>
   </w:p>
   <w:p>
@@ -7438,6 +7957,136 @@
       <w:rFonts w:cs="OpenSymbol"/>
     </w:rPr>
   </w:style>
+  <w:style w:type="character" w:styleId="ListLabel101">
+    <w:name w:val="ListLabel 101"/>
+    <w:qFormat/>
+    <w:rPr>
+      <w:rFonts w:cs="Wingdings"/>
+      <w:b/>
+      <w:sz w:val="22"/>
+    </w:rPr>
+  </w:style>
+  <w:style w:type="character" w:styleId="ListLabel102">
+    <w:name w:val="ListLabel 102"/>
+    <w:qFormat/>
+    <w:rPr>
+      <w:rFonts w:cs="Courier New"/>
+    </w:rPr>
+  </w:style>
+  <w:style w:type="character" w:styleId="ListLabel103">
+    <w:name w:val="ListLabel 103"/>
+    <w:qFormat/>
+    <w:rPr>
+      <w:rFonts w:cs="Wingdings"/>
+    </w:rPr>
+  </w:style>
+  <w:style w:type="character" w:styleId="ListLabel104">
+    <w:name w:val="ListLabel 104"/>
+    <w:qFormat/>
+    <w:rPr>
+      <w:rFonts w:cs="Symbol"/>
+    </w:rPr>
+  </w:style>
+  <w:style w:type="character" w:styleId="ListLabel105">
+    <w:name w:val="ListLabel 105"/>
+    <w:qFormat/>
+    <w:rPr>
+      <w:rFonts w:cs="Courier New"/>
+    </w:rPr>
+  </w:style>
+  <w:style w:type="character" w:styleId="ListLabel106">
+    <w:name w:val="ListLabel 106"/>
+    <w:qFormat/>
+    <w:rPr>
+      <w:rFonts w:cs="Wingdings"/>
+    </w:rPr>
+  </w:style>
+  <w:style w:type="character" w:styleId="ListLabel107">
+    <w:name w:val="ListLabel 107"/>
+    <w:qFormat/>
+    <w:rPr>
+      <w:rFonts w:cs="Symbol"/>
+    </w:rPr>
+  </w:style>
+  <w:style w:type="character" w:styleId="ListLabel108">
+    <w:name w:val="ListLabel 108"/>
+    <w:qFormat/>
+    <w:rPr>
+      <w:rFonts w:cs="Courier New"/>
+    </w:rPr>
+  </w:style>
+  <w:style w:type="character" w:styleId="ListLabel109">
+    <w:name w:val="ListLabel 109"/>
+    <w:qFormat/>
+    <w:rPr>
+      <w:rFonts w:cs="Wingdings"/>
+    </w:rPr>
+  </w:style>
+  <w:style w:type="character" w:styleId="ListLabel110">
+    <w:name w:val="ListLabel 110"/>
+    <w:qFormat/>
+    <w:rPr>
+      <w:rFonts w:ascii="Times New Roman" w:hAnsi="Times New Roman" w:cs="OpenSymbol"/>
+      <w:b w:val="false"/>
+      <w:sz w:val="16"/>
+    </w:rPr>
+  </w:style>
+  <w:style w:type="character" w:styleId="ListLabel111">
+    <w:name w:val="ListLabel 111"/>
+    <w:qFormat/>
+    <w:rPr>
+      <w:rFonts w:cs="OpenSymbol"/>
+    </w:rPr>
+  </w:style>
+  <w:style w:type="character" w:styleId="ListLabel112">
+    <w:name w:val="ListLabel 112"/>
+    <w:qFormat/>
+    <w:rPr>
+      <w:rFonts w:cs="OpenSymbol"/>
+    </w:rPr>
+  </w:style>
+  <w:style w:type="character" w:styleId="ListLabel113">
+    <w:name w:val="ListLabel 113"/>
+    <w:qFormat/>
+    <w:rPr>
+      <w:rFonts w:cs="OpenSymbol"/>
+    </w:rPr>
+  </w:style>
+  <w:style w:type="character" w:styleId="ListLabel114">
+    <w:name w:val="ListLabel 114"/>
+    <w:qFormat/>
+    <w:rPr>
+      <w:rFonts w:cs="OpenSymbol"/>
+    </w:rPr>
+  </w:style>
+  <w:style w:type="character" w:styleId="ListLabel115">
+    <w:name w:val="ListLabel 115"/>
+    <w:qFormat/>
+    <w:rPr>
+      <w:rFonts w:cs="OpenSymbol"/>
+    </w:rPr>
+  </w:style>
+  <w:style w:type="character" w:styleId="ListLabel116">
+    <w:name w:val="ListLabel 116"/>
+    <w:qFormat/>
+    <w:rPr>
+      <w:rFonts w:cs="OpenSymbol"/>
+    </w:rPr>
+  </w:style>
+  <w:style w:type="character" w:styleId="ListLabel117">
+    <w:name w:val="ListLabel 117"/>
+    <w:qFormat/>
+    <w:rPr>
+      <w:rFonts w:cs="OpenSymbol"/>
+    </w:rPr>
+  </w:style>
+  <w:style w:type="character" w:styleId="ListLabel118">
+    <w:name w:val="ListLabel 118"/>
+    <w:qFormat/>
+    <w:rPr>
+      <w:rFonts w:cs="OpenSymbol"/>
+    </w:rPr>
+  </w:style>
   <w:style w:type="paragraph" w:styleId="Heading" w:customStyle="1">
     <w:name w:val="Heading"/>
     <w:basedOn w:val="Normal"/>

</xml_diff>

<commit_message>
Updated plotting stuff and included meta-GGA plotting capability
</commit_message>
<xml_diff>
--- a/docs/PyProcar_Manual.docx
+++ b/docs/PyProcar_Manual.docx
@@ -261,7 +261,7 @@
         <w:widowControl w:val="false"/>
         <w:numPr>
           <w:ilvl w:val="0"/>
-          <w:numId w:val="3"/>
+          <w:numId w:val="2"/>
         </w:numPr>
         <w:spacing w:lineRule="auto" w:line="360"/>
         <w:jc w:val="both"/>
@@ -302,7 +302,7 @@
         <w:widowControl w:val="false"/>
         <w:numPr>
           <w:ilvl w:val="0"/>
-          <w:numId w:val="3"/>
+          <w:numId w:val="2"/>
         </w:numPr>
         <w:spacing w:lineRule="auto" w:line="360"/>
         <w:jc w:val="both"/>
@@ -343,7 +343,7 @@
         <w:widowControl w:val="false"/>
         <w:numPr>
           <w:ilvl w:val="0"/>
-          <w:numId w:val="3"/>
+          <w:numId w:val="2"/>
         </w:numPr>
         <w:spacing w:lineRule="auto" w:line="360"/>
         <w:jc w:val="both"/>
@@ -365,7 +365,7 @@
         <w:widowControl w:val="false"/>
         <w:numPr>
           <w:ilvl w:val="0"/>
-          <w:numId w:val="3"/>
+          <w:numId w:val="2"/>
         </w:numPr>
         <w:spacing w:lineRule="auto" w:line="360"/>
         <w:jc w:val="both"/>
@@ -408,7 +408,7 @@
         <w:widowControl w:val="false"/>
         <w:numPr>
           <w:ilvl w:val="0"/>
-          <w:numId w:val="3"/>
+          <w:numId w:val="2"/>
         </w:numPr>
         <w:spacing w:lineRule="auto" w:line="360"/>
         <w:jc w:val="both"/>
@@ -450,7 +450,7 @@
         <w:widowControl w:val="false"/>
         <w:numPr>
           <w:ilvl w:val="0"/>
-          <w:numId w:val="3"/>
+          <w:numId w:val="2"/>
         </w:numPr>
         <w:spacing w:lineRule="auto" w:line="360"/>
         <w:jc w:val="both"/>
@@ -472,7 +472,7 @@
         <w:widowControl w:val="false"/>
         <w:numPr>
           <w:ilvl w:val="0"/>
-          <w:numId w:val="3"/>
+          <w:numId w:val="2"/>
         </w:numPr>
         <w:spacing w:lineRule="auto" w:line="360"/>
         <w:jc w:val="both"/>
@@ -494,7 +494,7 @@
         <w:widowControl w:val="false"/>
         <w:numPr>
           <w:ilvl w:val="0"/>
-          <w:numId w:val="3"/>
+          <w:numId w:val="2"/>
         </w:numPr>
         <w:spacing w:lineRule="auto" w:line="360"/>
         <w:jc w:val="both"/>
@@ -679,7 +679,7 @@
         <w:widowControl w:val="false"/>
         <w:numPr>
           <w:ilvl w:val="0"/>
-          <w:numId w:val="2"/>
+          <w:numId w:val="1"/>
         </w:numPr>
         <w:spacing w:lineRule="auto" w:line="360"/>
         <w:jc w:val="both"/>
@@ -764,7 +764,7 @@
         <w:widowControl w:val="false"/>
         <w:numPr>
           <w:ilvl w:val="0"/>
-          <w:numId w:val="2"/>
+          <w:numId w:val="1"/>
         </w:numPr>
         <w:spacing w:lineRule="auto" w:line="360"/>
         <w:jc w:val="both"/>
@@ -885,7 +885,7 @@
         <w:widowControl w:val="false"/>
         <w:numPr>
           <w:ilvl w:val="0"/>
-          <w:numId w:val="2"/>
+          <w:numId w:val="1"/>
         </w:numPr>
         <w:spacing w:lineRule="auto" w:line="360"/>
         <w:jc w:val="both"/>
@@ -969,7 +969,7 @@
         <w:widowControl w:val="false"/>
         <w:numPr>
           <w:ilvl w:val="0"/>
-          <w:numId w:val="2"/>
+          <w:numId w:val="1"/>
         </w:numPr>
         <w:spacing w:lineRule="auto" w:line="360"/>
         <w:jc w:val="both"/>
@@ -1042,7 +1042,7 @@
         <w:widowControl w:val="false"/>
         <w:numPr>
           <w:ilvl w:val="0"/>
-          <w:numId w:val="2"/>
+          <w:numId w:val="1"/>
         </w:numPr>
         <w:spacing w:lineRule="auto" w:line="360"/>
         <w:jc w:val="both"/>
@@ -1119,7 +1119,7 @@
         <w:widowControl w:val="false"/>
         <w:numPr>
           <w:ilvl w:val="0"/>
-          <w:numId w:val="2"/>
+          <w:numId w:val="1"/>
         </w:numPr>
         <w:spacing w:lineRule="auto" w:line="360"/>
         <w:jc w:val="both"/>
@@ -1298,7 +1298,7 @@
         <w:widowControl w:val="false"/>
         <w:numPr>
           <w:ilvl w:val="0"/>
-          <w:numId w:val="2"/>
+          <w:numId w:val="1"/>
         </w:numPr>
         <w:spacing w:lineRule="auto" w:line="360"/>
         <w:jc w:val="both"/>
@@ -1471,7 +1471,7 @@
         <w:widowControl w:val="false"/>
         <w:numPr>
           <w:ilvl w:val="0"/>
-          <w:numId w:val="2"/>
+          <w:numId w:val="1"/>
         </w:numPr>
         <w:spacing w:lineRule="auto" w:line="360"/>
         <w:jc w:val="both"/>
@@ -1753,7 +1753,7 @@
         <w:widowControl w:val="false"/>
         <w:numPr>
           <w:ilvl w:val="0"/>
-          <w:numId w:val="2"/>
+          <w:numId w:val="1"/>
         </w:numPr>
         <w:spacing w:lineRule="auto" w:line="360"/>
         <w:jc w:val="both"/>
@@ -1945,7 +1945,7 @@
         <w:widowControl w:val="false"/>
         <w:numPr>
           <w:ilvl w:val="0"/>
-          <w:numId w:val="2"/>
+          <w:numId w:val="1"/>
         </w:numPr>
         <w:spacing w:lineRule="auto" w:line="360"/>
         <w:jc w:val="both"/>
@@ -2022,7 +2022,6 @@
         <w:pStyle w:val="Normal"/>
         <w:widowControl w:val="false"/>
         <w:tabs>
-          <w:tab w:val="clear" w:pos="720"/>
           <w:tab w:val="left" w:pos="560" w:leader="none"/>
           <w:tab w:val="left" w:pos="1120" w:leader="none"/>
           <w:tab w:val="left" w:pos="1680" w:leader="none"/>
@@ -2157,7 +2156,7 @@
         <w:widowControl w:val="false"/>
         <w:numPr>
           <w:ilvl w:val="0"/>
-          <w:numId w:val="2"/>
+          <w:numId w:val="1"/>
         </w:numPr>
         <w:tabs>
           <w:tab w:val="left" w:pos="720" w:leader="none"/>
@@ -2393,7 +2392,7 @@
         <w:widowControl w:val="false"/>
         <w:numPr>
           <w:ilvl w:val="0"/>
-          <w:numId w:val="2"/>
+          <w:numId w:val="1"/>
         </w:numPr>
         <w:tabs>
           <w:tab w:val="left" w:pos="720" w:leader="none"/>
@@ -2877,7 +2876,7 @@
         <w:widowControl w:val="false"/>
         <w:numPr>
           <w:ilvl w:val="0"/>
-          <w:numId w:val="2"/>
+          <w:numId w:val="1"/>
         </w:numPr>
         <w:tabs>
           <w:tab w:val="left" w:pos="720" w:leader="none"/>
@@ -2909,12 +2908,21 @@
       <w:r>
         <w:rPr>
           <w:rFonts w:cs="Times New Roman" w:ascii="Times New Roman" w:hAnsi="Times New Roman"/>
+          <w:color w:val="0432FF"/>
+          <w:sz w:val="22"/>
+          <w:szCs w:val="22"/>
+        </w:rPr>
+        <w:t>[[0]]</w:t>
+      </w:r>
+      <w:r>
+        <w:rPr>
+          <w:rFonts w:cs="Times New Roman" w:ascii="Times New Roman" w:hAnsi="Times New Roman"/>
           <w:b/>
           <w:color w:val="0432FF"/>
           <w:sz w:val="22"/>
           <w:szCs w:val="22"/>
         </w:rPr>
-        <w:t>0)</w:t>
+        <w:t>)</w:t>
       </w:r>
     </w:p>
     <w:p>
@@ -3218,7 +3226,7 @@
         <w:widowControl w:val="false"/>
         <w:numPr>
           <w:ilvl w:val="0"/>
-          <w:numId w:val="2"/>
+          <w:numId w:val="1"/>
         </w:numPr>
         <w:tabs>
           <w:tab w:val="left" w:pos="720" w:leader="none"/>
@@ -3476,7 +3484,7 @@
         <w:widowControl w:val="false"/>
         <w:numPr>
           <w:ilvl w:val="0"/>
-          <w:numId w:val="2"/>
+          <w:numId w:val="1"/>
         </w:numPr>
         <w:tabs>
           <w:tab w:val="left" w:pos="720" w:leader="none"/>
@@ -4540,7 +4548,18 @@
           <w:color w:val="0066FF"/>
           <w:sz w:val="18"/>
         </w:rPr>
-        <w:t>&gt;pyprocar.kpath('POSCAR',40,True,’hpkot’,1e-07,1e-05,-1.0)</w:t>
+        <w:t>&gt;</w:t>
+      </w:r>
+      <w:bookmarkStart w:id="1" w:name="__DdeLink__357_1188911531"/>
+      <w:bookmarkEnd w:id="1"/>
+      <w:r>
+        <w:rPr>
+          <w:rFonts w:ascii="Times New Roman" w:hAnsi="Times New Roman"/>
+          <w:b/>
+          <w:color w:val="0066FF"/>
+          <w:sz w:val="18"/>
+        </w:rPr>
+        <w:t>pyprocar.kpath('POSCAR',40,True,’hpkot’,1e-07,1e-05,-1.0)</w:t>
       </w:r>
     </w:p>
     <w:p>
@@ -4714,10 +4733,7 @@
         <w:pStyle w:val="Normal"/>
         <w:spacing w:lineRule="auto" w:line="360"/>
         <w:jc w:val="both"/>
-        <w:rPr>
-          <w:sz w:val="12"/>
-          <w:szCs w:val="12"/>
-        </w:rPr>
+        <w:rPr/>
       </w:pPr>
       <w:r>
         <w:rPr>
@@ -5338,8 +5354,8 @@
           <w:u w:val="none"/>
         </w:rPr>
       </w:pPr>
-      <w:bookmarkStart w:id="1" w:name="__DdeLink__272_1584867251"/>
-      <w:bookmarkEnd w:id="1"/>
+      <w:bookmarkStart w:id="2" w:name="__DdeLink__272_1584867251"/>
+      <w:bookmarkEnd w:id="2"/>
       <w:r>
         <w:rPr>
           <w:rFonts w:ascii="Times New Roman" w:hAnsi="Times New Roman"/>
@@ -5589,7 +5605,7 @@
         <w:pStyle w:val="Normal"/>
         <w:numPr>
           <w:ilvl w:val="0"/>
-          <w:numId w:val="4"/>
+          <w:numId w:val="3"/>
         </w:numPr>
         <w:spacing w:lineRule="auto" w:line="360"/>
         <w:jc w:val="both"/>
@@ -5622,7 +5638,7 @@
         <w:pStyle w:val="Normal"/>
         <w:numPr>
           <w:ilvl w:val="0"/>
-          <w:numId w:val="4"/>
+          <w:numId w:val="3"/>
         </w:numPr>
         <w:spacing w:lineRule="auto" w:line="360"/>
         <w:jc w:val="both"/>
@@ -5655,7 +5671,7 @@
         <w:pStyle w:val="Normal"/>
         <w:numPr>
           <w:ilvl w:val="0"/>
-          <w:numId w:val="4"/>
+          <w:numId w:val="3"/>
         </w:numPr>
         <w:spacing w:lineRule="auto" w:line="360"/>
         <w:jc w:val="both"/>
@@ -5809,7 +5825,15 @@
         </w:rPr>
       </w:pPr>
       <w:r>
-        <w:rPr/>
+        <w:rPr>
+          <w:rFonts w:ascii="Times New Roman" w:hAnsi="Times New Roman"/>
+          <w:b w:val="false"/>
+          <w:bCs w:val="false"/>
+          <w:color w:val="000000"/>
+          <w:sz w:val="16"/>
+          <w:szCs w:val="16"/>
+          <w:u w:val="none"/>
+        </w:rPr>
       </w:r>
     </w:p>
     <w:p>
@@ -5829,7 +5853,15 @@
         </w:rPr>
       </w:pPr>
       <w:r>
-        <w:rPr/>
+        <w:rPr>
+          <w:rFonts w:ascii="Times New Roman" w:hAnsi="Times New Roman"/>
+          <w:b w:val="false"/>
+          <w:bCs w:val="false"/>
+          <w:color w:val="000000"/>
+          <w:sz w:val="16"/>
+          <w:szCs w:val="16"/>
+          <w:u w:val="none"/>
+        </w:rPr>
       </w:r>
     </w:p>
     <w:p>
@@ -5850,8 +5882,17 @@
           <w:szCs w:val="22"/>
           <w:u w:val="none"/>
         </w:rPr>
-        <w:t xml:space="preserve">To </w:t>
-      </w:r>
+        <w:t xml:space="preserve">To unfold the band structure of a supercell to a primitive cell: </w:t>
+      </w:r>
+    </w:p>
+    <w:p>
+      <w:pPr>
+        <w:pStyle w:val="Normal"/>
+        <w:widowControl w:val="false"/>
+        <w:spacing w:lineRule="auto" w:line="360"/>
+        <w:jc w:val="both"/>
+        <w:rPr/>
+      </w:pPr>
       <w:r>
         <w:rPr>
           <w:rFonts w:cs="Times New Roman" w:ascii="Times New Roman" w:hAnsi="Times New Roman"/>
@@ -5862,39 +5903,6 @@
           <w:szCs w:val="22"/>
           <w:u w:val="none"/>
         </w:rPr>
-        <w:t>unfold the band structure of a supercell to a primitive cell</w:t>
-      </w:r>
-      <w:r>
-        <w:rPr>
-          <w:rFonts w:cs="Times New Roman" w:ascii="Times New Roman" w:hAnsi="Times New Roman"/>
-          <w:b/>
-          <w:bCs w:val="false"/>
-          <w:color w:val="1A1A1A"/>
-          <w:sz w:val="22"/>
-          <w:szCs w:val="22"/>
-          <w:u w:val="none"/>
-        </w:rPr>
-        <w:t xml:space="preserve">: </w:t>
-      </w:r>
-    </w:p>
-    <w:p>
-      <w:pPr>
-        <w:pStyle w:val="Normal"/>
-        <w:widowControl w:val="false"/>
-        <w:spacing w:lineRule="auto" w:line="360"/>
-        <w:jc w:val="both"/>
-        <w:rPr/>
-      </w:pPr>
-      <w:r>
-        <w:rPr>
-          <w:rFonts w:cs="Times New Roman" w:ascii="Times New Roman" w:hAnsi="Times New Roman"/>
-          <w:b/>
-          <w:bCs w:val="false"/>
-          <w:color w:val="1A1A1A"/>
-          <w:sz w:val="22"/>
-          <w:szCs w:val="22"/>
-          <w:u w:val="none"/>
-        </w:rPr>
         <w:t xml:space="preserve">To plot the unfolded band strcuture, we need to first do an usual band structure calculation, except: </w:t>
       </w:r>
     </w:p>
@@ -5902,534 +5910,437 @@
       <w:pPr>
         <w:pStyle w:val="Normal"/>
         <w:widowControl w:val="false"/>
-        <w:numPr>
-          <w:ilvl w:val="0"/>
-          <w:numId w:val="6"/>
-        </w:numPr>
-        <w:spacing w:lineRule="auto" w:line="360"/>
-        <w:jc w:val="both"/>
-        <w:rPr/>
-      </w:pPr>
-      <w:r>
-        <w:rPr>
-          <w:rFonts w:cs="Times New Roman" w:ascii="Times New Roman" w:hAnsi="Times New Roman"/>
-          <w:b/>
-          <w:bCs w:val="false"/>
-          <w:color w:val="1A1A1A"/>
-          <w:sz w:val="22"/>
-          <w:szCs w:val="22"/>
-          <w:u w:val="none"/>
-        </w:rPr>
-        <w:t>set LORBIT=12 so that the phase factor is written in the PROCAR file.</w:t>
-      </w:r>
-    </w:p>
-    <w:p>
-      <w:pPr>
-        <w:pStyle w:val="Normal"/>
-        <w:widowControl w:val="false"/>
-        <w:numPr>
-          <w:ilvl w:val="0"/>
-          <w:numId w:val="6"/>
-        </w:numPr>
-        <w:spacing w:lineRule="auto" w:line="360"/>
-        <w:jc w:val="both"/>
-        <w:rPr/>
-      </w:pPr>
-      <w:r>
-        <w:rPr>
-          <w:rFonts w:cs="Times New Roman" w:ascii="Times New Roman" w:hAnsi="Times New Roman"/>
-          <w:b/>
-          <w:bCs w:val="false"/>
-          <w:color w:val="1A1A1A"/>
-          <w:sz w:val="22"/>
-          <w:szCs w:val="22"/>
-          <w:u w:val="none"/>
-        </w:rPr>
-        <w:t>Use kpoints in the Brillouin zone of the supercell matrix. For example, if a 2*2*2 supercell is used, then the kpoint for the supercell (½, 0, 0) becomes (1, 0, 0).</w:t>
-      </w:r>
-    </w:p>
-    <w:p>
-      <w:pPr>
-        <w:pStyle w:val="Normal"/>
-        <w:spacing w:lineRule="auto" w:line="360"/>
-        <w:jc w:val="both"/>
-        <w:rPr/>
-      </w:pPr>
-      <w:r>
-        <w:rPr>
-          <w:rFonts w:ascii="Times New Roman" w:hAnsi="Times New Roman"/>
-          <w:b/>
-          <w:bCs/>
-          <w:u w:val="single"/>
-        </w:rPr>
-        <w:t>pyprocar.</w:t>
-      </w:r>
-      <w:r>
-        <w:rPr>
-          <w:rFonts w:ascii="Times New Roman" w:hAnsi="Times New Roman"/>
-          <w:b/>
-          <w:bCs/>
-          <w:u w:val="single"/>
-        </w:rPr>
-        <w:t>unfold</w:t>
-      </w:r>
-      <w:r>
-        <w:rPr>
-          <w:rFonts w:ascii="Times New Roman" w:hAnsi="Times New Roman"/>
-          <w:b/>
-          <w:bCs/>
-          <w:u w:val="single"/>
-        </w:rPr>
-        <w:t>()</w:t>
-      </w:r>
-    </w:p>
-    <w:p>
-      <w:pPr>
-        <w:pStyle w:val="Normal"/>
-        <w:spacing w:lineRule="auto" w:line="360"/>
-        <w:jc w:val="both"/>
-        <w:rPr/>
-      </w:pPr>
-      <w:r>
-        <w:rPr>
-          <w:rFonts w:ascii="Times New Roman" w:hAnsi="Times New Roman"/>
-          <w:color w:val="0066FF"/>
-        </w:rPr>
-        <w:t xml:space="preserve">&gt;  </w:t>
-      </w:r>
-      <w:r>
-        <w:rPr>
-          <w:rFonts w:ascii="Times New Roman" w:hAnsi="Times New Roman"/>
-          <w:color w:val="0066FF"/>
-          <w:sz w:val="18"/>
-          <w:szCs w:val="18"/>
-        </w:rPr>
-        <w:t>pyprocar.unfold(</w:t>
-      </w:r>
-    </w:p>
-    <w:p>
-      <w:pPr>
-        <w:pStyle w:val="Normal"/>
-        <w:spacing w:lineRule="auto" w:line="360"/>
-        <w:jc w:val="both"/>
-        <w:rPr>
-          <w:rFonts w:ascii="Times New Roman" w:hAnsi="Times New Roman"/>
-          <w:color w:val="0066FF"/>
-          <w:sz w:val="18"/>
-          <w:szCs w:val="18"/>
-        </w:rPr>
-      </w:pPr>
-      <w:r>
-        <w:rPr>
-          <w:rFonts w:ascii="Times New Roman" w:hAnsi="Times New Roman"/>
-          <w:color w:val="0066FF"/>
-          <w:sz w:val="18"/>
-          <w:szCs w:val="18"/>
-        </w:rPr>
-        <w:t xml:space="preserve">        </w:t>
-      </w:r>
-      <w:r>
-        <w:rPr>
-          <w:rFonts w:ascii="Times New Roman" w:hAnsi="Times New Roman"/>
-          <w:color w:val="0066FF"/>
-          <w:sz w:val="18"/>
-          <w:szCs w:val="18"/>
-        </w:rPr>
-        <w:t>fname='PROCAR',</w:t>
-      </w:r>
-    </w:p>
-    <w:p>
-      <w:pPr>
-        <w:pStyle w:val="Normal"/>
-        <w:spacing w:lineRule="auto" w:line="360"/>
-        <w:jc w:val="both"/>
-        <w:rPr>
-          <w:rFonts w:ascii="Times New Roman" w:hAnsi="Times New Roman"/>
-          <w:color w:val="0066FF"/>
-          <w:sz w:val="18"/>
-          <w:szCs w:val="18"/>
-        </w:rPr>
-      </w:pPr>
-      <w:r>
-        <w:rPr>
-          <w:rFonts w:ascii="Times New Roman" w:hAnsi="Times New Roman"/>
-          <w:color w:val="0066FF"/>
-          <w:sz w:val="18"/>
-          <w:szCs w:val="18"/>
-        </w:rPr>
-        <w:t xml:space="preserve">        </w:t>
-      </w:r>
-      <w:r>
-        <w:rPr>
-          <w:rFonts w:ascii="Times New Roman" w:hAnsi="Times New Roman"/>
-          <w:color w:val="0066FF"/>
-          <w:sz w:val="18"/>
-          <w:szCs w:val="18"/>
-        </w:rPr>
-        <w:t>poscar='POSCAR',</w:t>
-      </w:r>
-    </w:p>
-    <w:p>
-      <w:pPr>
-        <w:pStyle w:val="Normal"/>
-        <w:spacing w:lineRule="auto" w:line="360"/>
-        <w:jc w:val="both"/>
-        <w:rPr>
-          <w:rFonts w:ascii="Times New Roman" w:hAnsi="Times New Roman"/>
-          <w:color w:val="0066FF"/>
-          <w:sz w:val="18"/>
-          <w:szCs w:val="18"/>
-        </w:rPr>
-      </w:pPr>
-      <w:r>
-        <w:rPr>
-          <w:rFonts w:ascii="Times New Roman" w:hAnsi="Times New Roman"/>
-          <w:color w:val="0066FF"/>
-          <w:sz w:val="18"/>
-          <w:szCs w:val="18"/>
-        </w:rPr>
-        <w:t xml:space="preserve">        </w:t>
-      </w:r>
-      <w:r>
-        <w:rPr>
-          <w:rFonts w:ascii="Times New Roman" w:hAnsi="Times New Roman"/>
-          <w:color w:val="0066FF"/>
-          <w:sz w:val="18"/>
-          <w:szCs w:val="18"/>
-        </w:rPr>
-        <w:t>outcar='OUTCAR',</w:t>
-      </w:r>
-    </w:p>
-    <w:p>
-      <w:pPr>
-        <w:pStyle w:val="Normal"/>
-        <w:spacing w:lineRule="auto" w:line="360"/>
-        <w:jc w:val="both"/>
-        <w:rPr>
-          <w:rFonts w:ascii="Times New Roman" w:hAnsi="Times New Roman"/>
-          <w:color w:val="0066FF"/>
-          <w:sz w:val="18"/>
-          <w:szCs w:val="18"/>
-        </w:rPr>
-      </w:pPr>
-      <w:r>
-        <w:rPr>
-          <w:rFonts w:ascii="Times New Roman" w:hAnsi="Times New Roman"/>
-          <w:color w:val="0066FF"/>
-          <w:sz w:val="18"/>
-          <w:szCs w:val="18"/>
-        </w:rPr>
-        <w:t xml:space="preserve">        </w:t>
-      </w:r>
-      <w:r>
-        <w:rPr>
-          <w:rFonts w:ascii="Times New Roman" w:hAnsi="Times New Roman"/>
-          <w:color w:val="0066FF"/>
-          <w:sz w:val="18"/>
-          <w:szCs w:val="18"/>
-        </w:rPr>
-        <w:t>supercell_matrix=np.diag([2, 2, 2]),</w:t>
-      </w:r>
-    </w:p>
-    <w:p>
-      <w:pPr>
-        <w:pStyle w:val="Normal"/>
-        <w:spacing w:lineRule="auto" w:line="360"/>
-        <w:jc w:val="both"/>
-        <w:rPr>
-          <w:rFonts w:ascii="Times New Roman" w:hAnsi="Times New Roman"/>
-          <w:color w:val="0066FF"/>
-          <w:sz w:val="18"/>
-          <w:szCs w:val="18"/>
-        </w:rPr>
-      </w:pPr>
-      <w:r>
-        <w:rPr>
-          <w:rFonts w:ascii="Times New Roman" w:hAnsi="Times New Roman"/>
-          <w:color w:val="0066FF"/>
-          <w:sz w:val="18"/>
-          <w:szCs w:val="18"/>
-        </w:rPr>
-        <w:t xml:space="preserve">        </w:t>
-      </w:r>
-      <w:r>
-        <w:rPr>
-          <w:rFonts w:ascii="Times New Roman" w:hAnsi="Times New Roman"/>
-          <w:color w:val="0066FF"/>
-          <w:sz w:val="18"/>
-          <w:szCs w:val="18"/>
-        </w:rPr>
-        <w:t>efermi=None,</w:t>
-      </w:r>
-    </w:p>
-    <w:p>
-      <w:pPr>
-        <w:pStyle w:val="Normal"/>
-        <w:spacing w:lineRule="auto" w:line="360"/>
-        <w:jc w:val="both"/>
-        <w:rPr>
-          <w:rFonts w:ascii="Times New Roman" w:hAnsi="Times New Roman"/>
-          <w:color w:val="0066FF"/>
-          <w:sz w:val="18"/>
-          <w:szCs w:val="18"/>
-        </w:rPr>
-      </w:pPr>
-      <w:r>
-        <w:rPr>
-          <w:rFonts w:ascii="Times New Roman" w:hAnsi="Times New Roman"/>
-          <w:color w:val="0066FF"/>
-          <w:sz w:val="18"/>
-          <w:szCs w:val="18"/>
-        </w:rPr>
-        <w:t xml:space="preserve">        </w:t>
-      </w:r>
-      <w:r>
-        <w:rPr>
-          <w:rFonts w:ascii="Times New Roman" w:hAnsi="Times New Roman"/>
-          <w:color w:val="0066FF"/>
-          <w:sz w:val="18"/>
-          <w:szCs w:val="18"/>
-        </w:rPr>
-        <w:t>elimit</w:t>
-      </w:r>
-      <w:r>
-        <w:rPr>
-          <w:rFonts w:ascii="Times New Roman" w:hAnsi="Times New Roman"/>
-          <w:color w:val="0066FF"/>
-          <w:sz w:val="18"/>
-          <w:szCs w:val="18"/>
-        </w:rPr>
-        <w:t>=(-5, 15),</w:t>
-      </w:r>
-    </w:p>
-    <w:p>
-      <w:pPr>
-        <w:pStyle w:val="Normal"/>
-        <w:spacing w:lineRule="auto" w:line="360"/>
-        <w:jc w:val="both"/>
-        <w:rPr>
-          <w:rFonts w:ascii="Times New Roman" w:hAnsi="Times New Roman"/>
-          <w:color w:val="0066FF"/>
-          <w:sz w:val="18"/>
-          <w:szCs w:val="18"/>
-        </w:rPr>
-      </w:pPr>
-      <w:r>
-        <w:rPr>
-          <w:rFonts w:ascii="Times New Roman" w:hAnsi="Times New Roman"/>
-          <w:color w:val="0066FF"/>
-          <w:sz w:val="18"/>
-          <w:szCs w:val="18"/>
-        </w:rPr>
-        <w:t xml:space="preserve">        </w:t>
-      </w:r>
-      <w:r>
-        <w:rPr>
-          <w:rFonts w:ascii="Times New Roman" w:hAnsi="Times New Roman"/>
-          <w:color w:val="0066FF"/>
-          <w:sz w:val="18"/>
-          <w:szCs w:val="18"/>
-        </w:rPr>
-        <w:t>ktick</w:t>
-      </w:r>
-      <w:r>
-        <w:rPr>
-          <w:rFonts w:ascii="Times New Roman" w:hAnsi="Times New Roman"/>
-          <w:color w:val="0066FF"/>
-          <w:sz w:val="18"/>
-          <w:szCs w:val="18"/>
-        </w:rPr>
-        <w:t>s</w:t>
-      </w:r>
-      <w:r>
-        <w:rPr>
-          <w:rFonts w:ascii="Times New Roman" w:hAnsi="Times New Roman"/>
-          <w:color w:val="0066FF"/>
-          <w:sz w:val="18"/>
-          <w:szCs w:val="18"/>
-        </w:rPr>
-        <w:t>=[0, 36, 54, 86, 110, 147, 165, 199],</w:t>
-      </w:r>
-    </w:p>
-    <w:p>
-      <w:pPr>
-        <w:pStyle w:val="Normal"/>
-        <w:spacing w:lineRule="auto" w:line="360"/>
-        <w:jc w:val="both"/>
-        <w:rPr>
-          <w:rFonts w:ascii="Times New Roman" w:hAnsi="Times New Roman"/>
-          <w:color w:val="0066FF"/>
-          <w:sz w:val="18"/>
-          <w:szCs w:val="18"/>
-        </w:rPr>
-      </w:pPr>
-      <w:r>
-        <w:rPr>
-          <w:rFonts w:ascii="Times New Roman" w:hAnsi="Times New Roman"/>
-          <w:color w:val="0066FF"/>
-          <w:sz w:val="18"/>
-          <w:szCs w:val="18"/>
-        </w:rPr>
-        <w:t xml:space="preserve">        </w:t>
-      </w:r>
-      <w:r>
-        <w:rPr>
-          <w:rFonts w:ascii="Times New Roman" w:hAnsi="Times New Roman"/>
-          <w:color w:val="0066FF"/>
-          <w:sz w:val="18"/>
-          <w:szCs w:val="18"/>
-        </w:rPr>
-        <w:t>knames=['$\Gamma$', 'K', 'M', '$\Gamma$', 'A', 'H', 'L', 'A'],</w:t>
-      </w:r>
-    </w:p>
-    <w:p>
-      <w:pPr>
-        <w:pStyle w:val="Normal"/>
-        <w:spacing w:lineRule="auto" w:line="360"/>
-        <w:jc w:val="both"/>
-        <w:rPr>
-          <w:rFonts w:ascii="Times New Roman" w:hAnsi="Times New Roman"/>
-          <w:color w:val="0066FF"/>
-          <w:sz w:val="18"/>
-          <w:szCs w:val="18"/>
-        </w:rPr>
-      </w:pPr>
-      <w:r>
-        <w:rPr>
-          <w:rFonts w:ascii="Times New Roman" w:hAnsi="Times New Roman"/>
-          <w:color w:val="0066FF"/>
-          <w:sz w:val="18"/>
-          <w:szCs w:val="18"/>
-        </w:rPr>
-        <w:t xml:space="preserve">        </w:t>
-      </w:r>
-      <w:r>
-        <w:rPr>
-          <w:rFonts w:ascii="Times New Roman" w:hAnsi="Times New Roman"/>
-          <w:color w:val="0066FF"/>
-          <w:sz w:val="18"/>
-          <w:szCs w:val="18"/>
-        </w:rPr>
-        <w:t>print_kpts=False,</w:t>
-      </w:r>
-    </w:p>
-    <w:p>
-      <w:pPr>
-        <w:pStyle w:val="Normal"/>
-        <w:spacing w:lineRule="auto" w:line="360"/>
-        <w:jc w:val="both"/>
-        <w:rPr>
-          <w:rFonts w:ascii="Times New Roman" w:hAnsi="Times New Roman"/>
-          <w:color w:val="0066FF"/>
-          <w:sz w:val="18"/>
-          <w:szCs w:val="18"/>
-        </w:rPr>
-      </w:pPr>
-      <w:r>
-        <w:rPr>
-          <w:rFonts w:ascii="Times New Roman" w:hAnsi="Times New Roman"/>
-          <w:color w:val="0066FF"/>
-          <w:sz w:val="18"/>
-          <w:szCs w:val="18"/>
-        </w:rPr>
-        <w:t xml:space="preserve">        </w:t>
-      </w:r>
-      <w:r>
-        <w:rPr>
-          <w:rFonts w:ascii="Times New Roman" w:hAnsi="Times New Roman"/>
-          <w:color w:val="0066FF"/>
-          <w:sz w:val="18"/>
-          <w:szCs w:val="18"/>
-        </w:rPr>
-        <w:t>show_band=True,</w:t>
-      </w:r>
-    </w:p>
-    <w:p>
-      <w:pPr>
-        <w:pStyle w:val="Normal"/>
-        <w:spacing w:lineRule="auto" w:line="360"/>
-        <w:jc w:val="both"/>
-        <w:rPr>
-          <w:rFonts w:ascii="Times New Roman" w:hAnsi="Times New Roman"/>
-          <w:color w:val="0066FF"/>
-          <w:sz w:val="18"/>
-          <w:szCs w:val="18"/>
-        </w:rPr>
-      </w:pPr>
-      <w:r>
-        <w:rPr>
-          <w:rFonts w:ascii="Times New Roman" w:hAnsi="Times New Roman"/>
-          <w:color w:val="0066FF"/>
-          <w:sz w:val="18"/>
-          <w:szCs w:val="18"/>
-        </w:rPr>
-        <w:t xml:space="preserve">        </w:t>
-      </w:r>
-      <w:r>
-        <w:rPr>
-          <w:rFonts w:ascii="Times New Roman" w:hAnsi="Times New Roman"/>
-          <w:color w:val="0066FF"/>
-          <w:sz w:val="18"/>
-          <w:szCs w:val="18"/>
-        </w:rPr>
-        <w:t>figname='unfolded_band.png')</w:t>
-      </w:r>
-    </w:p>
-    <w:p>
-      <w:pPr>
-        <w:pStyle w:val="Normal"/>
-        <w:rPr>
-          <w:rFonts w:ascii="cmr10" w:hAnsi="cmr10"/>
-          <w:sz w:val="20"/>
-          <w:szCs w:val="20"/>
-        </w:rPr>
-      </w:pPr>
-      <w:r>
-        <w:rPr>
-          <w:rFonts w:ascii="cmr10" w:hAnsi="cmr10"/>
-          <w:sz w:val="20"/>
-          <w:szCs w:val="20"/>
-        </w:rPr>
-        <w:t>The paramters are:</w:t>
-      </w:r>
-    </w:p>
-    <w:p>
-      <w:pPr>
-        <w:pStyle w:val="Normal"/>
         <w:numPr>
           <w:ilvl w:val="0"/>
           <w:numId w:val="5"/>
         </w:numPr>
-        <w:rPr>
-          <w:rFonts w:ascii="cmr10" w:hAnsi="cmr10"/>
-          <w:sz w:val="20"/>
-          <w:szCs w:val="20"/>
-        </w:rPr>
-      </w:pPr>
-      <w:r>
-        <w:rPr>
-          <w:rFonts w:ascii="cmr10" w:hAnsi="cmr10"/>
-          <w:sz w:val="20"/>
-          <w:szCs w:val="20"/>
-        </w:rPr>
-        <w:t xml:space="preserve">    </w:t>
-      </w:r>
-      <w:r>
-        <w:rPr>
-          <w:rFonts w:ascii="cmr10" w:hAnsi="cmr10"/>
-          <w:sz w:val="20"/>
-          <w:szCs w:val="20"/>
-        </w:rPr>
-        <w:t>fname: PROCAR filename.</w:t>
-      </w:r>
-    </w:p>
-    <w:p>
-      <w:pPr>
-        <w:pStyle w:val="Normal"/>
+        <w:spacing w:lineRule="auto" w:line="360"/>
+        <w:jc w:val="both"/>
+        <w:rPr/>
+      </w:pPr>
+      <w:r>
+        <w:rPr>
+          <w:rFonts w:cs="Times New Roman" w:ascii="Times New Roman" w:hAnsi="Times New Roman"/>
+          <w:b/>
+          <w:bCs w:val="false"/>
+          <w:color w:val="1A1A1A"/>
+          <w:sz w:val="22"/>
+          <w:szCs w:val="22"/>
+          <w:u w:val="none"/>
+        </w:rPr>
+        <w:t>set LORBIT=12 so that the phase factor is written in the PROCAR file.</w:t>
+      </w:r>
+    </w:p>
+    <w:p>
+      <w:pPr>
+        <w:pStyle w:val="Normal"/>
+        <w:widowControl w:val="false"/>
         <w:numPr>
           <w:ilvl w:val="0"/>
           <w:numId w:val="5"/>
         </w:numPr>
+        <w:spacing w:lineRule="auto" w:line="360"/>
+        <w:jc w:val="both"/>
+        <w:rPr/>
+      </w:pPr>
+      <w:r>
+        <w:rPr>
+          <w:rFonts w:cs="Times New Roman" w:ascii="Times New Roman" w:hAnsi="Times New Roman"/>
+          <w:b/>
+          <w:bCs w:val="false"/>
+          <w:color w:val="1A1A1A"/>
+          <w:sz w:val="22"/>
+          <w:szCs w:val="22"/>
+          <w:u w:val="none"/>
+        </w:rPr>
+        <w:t>Use kpoints in the Brillouin zone of the supercell matrix. For example, if a 2*2*2 supercell is used, then the kpoint for the supercell (½, 0, 0) becomes (1, 0, 0).</w:t>
+      </w:r>
+    </w:p>
+    <w:p>
+      <w:pPr>
+        <w:pStyle w:val="Normal"/>
+        <w:spacing w:lineRule="auto" w:line="360"/>
+        <w:jc w:val="both"/>
+        <w:rPr/>
+      </w:pPr>
+      <w:r>
+        <w:rPr>
+          <w:rFonts w:ascii="Times New Roman" w:hAnsi="Times New Roman"/>
+          <w:b/>
+          <w:bCs/>
+          <w:u w:val="single"/>
+        </w:rPr>
+        <w:t>pyprocar.unfold()</w:t>
+      </w:r>
+    </w:p>
+    <w:p>
+      <w:pPr>
+        <w:pStyle w:val="Normal"/>
+        <w:spacing w:lineRule="auto" w:line="360"/>
+        <w:jc w:val="both"/>
+        <w:rPr/>
+      </w:pPr>
+      <w:r>
+        <w:rPr>
+          <w:rFonts w:ascii="Times New Roman" w:hAnsi="Times New Roman"/>
+          <w:color w:val="0066FF"/>
+        </w:rPr>
+        <w:t xml:space="preserve">&gt;  </w:t>
+      </w:r>
+      <w:r>
+        <w:rPr>
+          <w:rFonts w:ascii="Times New Roman" w:hAnsi="Times New Roman"/>
+          <w:color w:val="0066FF"/>
+          <w:sz w:val="18"/>
+          <w:szCs w:val="18"/>
+        </w:rPr>
+        <w:t>pyprocar.unfold(</w:t>
+      </w:r>
+    </w:p>
+    <w:p>
+      <w:pPr>
+        <w:pStyle w:val="Normal"/>
+        <w:spacing w:lineRule="auto" w:line="360"/>
+        <w:jc w:val="both"/>
+        <w:rPr>
+          <w:rFonts w:ascii="Times New Roman" w:hAnsi="Times New Roman"/>
+          <w:color w:val="0066FF"/>
+          <w:sz w:val="18"/>
+          <w:szCs w:val="18"/>
+        </w:rPr>
+      </w:pPr>
+      <w:r>
+        <w:rPr>
+          <w:rFonts w:ascii="Times New Roman" w:hAnsi="Times New Roman"/>
+          <w:color w:val="0066FF"/>
+          <w:sz w:val="18"/>
+          <w:szCs w:val="18"/>
+        </w:rPr>
+        <w:t xml:space="preserve">        </w:t>
+      </w:r>
+      <w:r>
+        <w:rPr>
+          <w:rFonts w:ascii="Times New Roman" w:hAnsi="Times New Roman"/>
+          <w:color w:val="0066FF"/>
+          <w:sz w:val="18"/>
+          <w:szCs w:val="18"/>
+        </w:rPr>
+        <w:t>fname='PROCAR',</w:t>
+      </w:r>
+    </w:p>
+    <w:p>
+      <w:pPr>
+        <w:pStyle w:val="Normal"/>
+        <w:spacing w:lineRule="auto" w:line="360"/>
+        <w:jc w:val="both"/>
+        <w:rPr>
+          <w:rFonts w:ascii="Times New Roman" w:hAnsi="Times New Roman"/>
+          <w:color w:val="0066FF"/>
+          <w:sz w:val="18"/>
+          <w:szCs w:val="18"/>
+        </w:rPr>
+      </w:pPr>
+      <w:r>
+        <w:rPr>
+          <w:rFonts w:ascii="Times New Roman" w:hAnsi="Times New Roman"/>
+          <w:color w:val="0066FF"/>
+          <w:sz w:val="18"/>
+          <w:szCs w:val="18"/>
+        </w:rPr>
+        <w:t xml:space="preserve">        </w:t>
+      </w:r>
+      <w:r>
+        <w:rPr>
+          <w:rFonts w:ascii="Times New Roman" w:hAnsi="Times New Roman"/>
+          <w:color w:val="0066FF"/>
+          <w:sz w:val="18"/>
+          <w:szCs w:val="18"/>
+        </w:rPr>
+        <w:t>poscar='POSCAR',</w:t>
+      </w:r>
+    </w:p>
+    <w:p>
+      <w:pPr>
+        <w:pStyle w:val="Normal"/>
+        <w:spacing w:lineRule="auto" w:line="360"/>
+        <w:jc w:val="both"/>
+        <w:rPr>
+          <w:rFonts w:ascii="Times New Roman" w:hAnsi="Times New Roman"/>
+          <w:color w:val="0066FF"/>
+          <w:sz w:val="18"/>
+          <w:szCs w:val="18"/>
+        </w:rPr>
+      </w:pPr>
+      <w:r>
+        <w:rPr>
+          <w:rFonts w:ascii="Times New Roman" w:hAnsi="Times New Roman"/>
+          <w:color w:val="0066FF"/>
+          <w:sz w:val="18"/>
+          <w:szCs w:val="18"/>
+        </w:rPr>
+        <w:t xml:space="preserve">        </w:t>
+      </w:r>
+      <w:r>
+        <w:rPr>
+          <w:rFonts w:ascii="Times New Roman" w:hAnsi="Times New Roman"/>
+          <w:color w:val="0066FF"/>
+          <w:sz w:val="18"/>
+          <w:szCs w:val="18"/>
+        </w:rPr>
+        <w:t>outcar='OUTCAR',</w:t>
+      </w:r>
+    </w:p>
+    <w:p>
+      <w:pPr>
+        <w:pStyle w:val="Normal"/>
+        <w:spacing w:lineRule="auto" w:line="360"/>
+        <w:jc w:val="both"/>
+        <w:rPr>
+          <w:rFonts w:ascii="Times New Roman" w:hAnsi="Times New Roman"/>
+          <w:color w:val="0066FF"/>
+          <w:sz w:val="18"/>
+          <w:szCs w:val="18"/>
+        </w:rPr>
+      </w:pPr>
+      <w:r>
+        <w:rPr>
+          <w:rFonts w:ascii="Times New Roman" w:hAnsi="Times New Roman"/>
+          <w:color w:val="0066FF"/>
+          <w:sz w:val="18"/>
+          <w:szCs w:val="18"/>
+        </w:rPr>
+        <w:t xml:space="preserve">        </w:t>
+      </w:r>
+      <w:r>
+        <w:rPr>
+          <w:rFonts w:ascii="Times New Roman" w:hAnsi="Times New Roman"/>
+          <w:color w:val="0066FF"/>
+          <w:sz w:val="18"/>
+          <w:szCs w:val="18"/>
+        </w:rPr>
+        <w:t>supercell_matrix=np.diag([2, 2, 2]),</w:t>
+      </w:r>
+    </w:p>
+    <w:p>
+      <w:pPr>
+        <w:pStyle w:val="Normal"/>
+        <w:spacing w:lineRule="auto" w:line="360"/>
+        <w:jc w:val="both"/>
+        <w:rPr>
+          <w:rFonts w:ascii="Times New Roman" w:hAnsi="Times New Roman"/>
+          <w:color w:val="0066FF"/>
+          <w:sz w:val="18"/>
+          <w:szCs w:val="18"/>
+        </w:rPr>
+      </w:pPr>
+      <w:r>
+        <w:rPr>
+          <w:rFonts w:ascii="Times New Roman" w:hAnsi="Times New Roman"/>
+          <w:color w:val="0066FF"/>
+          <w:sz w:val="18"/>
+          <w:szCs w:val="18"/>
+        </w:rPr>
+        <w:t xml:space="preserve">        </w:t>
+      </w:r>
+      <w:r>
+        <w:rPr>
+          <w:rFonts w:ascii="Times New Roman" w:hAnsi="Times New Roman"/>
+          <w:color w:val="0066FF"/>
+          <w:sz w:val="18"/>
+          <w:szCs w:val="18"/>
+        </w:rPr>
+        <w:t>efermi=None,</w:t>
+      </w:r>
+    </w:p>
+    <w:p>
+      <w:pPr>
+        <w:pStyle w:val="Normal"/>
+        <w:spacing w:lineRule="auto" w:line="360"/>
+        <w:jc w:val="both"/>
+        <w:rPr>
+          <w:rFonts w:ascii="Times New Roman" w:hAnsi="Times New Roman"/>
+          <w:color w:val="0066FF"/>
+          <w:sz w:val="18"/>
+          <w:szCs w:val="18"/>
+        </w:rPr>
+      </w:pPr>
+      <w:r>
+        <w:rPr>
+          <w:rFonts w:ascii="Times New Roman" w:hAnsi="Times New Roman"/>
+          <w:color w:val="0066FF"/>
+          <w:sz w:val="18"/>
+          <w:szCs w:val="18"/>
+        </w:rPr>
+        <w:t xml:space="preserve">        </w:t>
+      </w:r>
+      <w:r>
+        <w:rPr>
+          <w:rFonts w:ascii="Times New Roman" w:hAnsi="Times New Roman"/>
+          <w:color w:val="0066FF"/>
+          <w:sz w:val="18"/>
+          <w:szCs w:val="18"/>
+        </w:rPr>
+        <w:t>elimit=(-5, 15),</w:t>
+      </w:r>
+    </w:p>
+    <w:p>
+      <w:pPr>
+        <w:pStyle w:val="Normal"/>
+        <w:spacing w:lineRule="auto" w:line="360"/>
+        <w:jc w:val="both"/>
+        <w:rPr>
+          <w:rFonts w:ascii="Times New Roman" w:hAnsi="Times New Roman"/>
+          <w:color w:val="0066FF"/>
+          <w:sz w:val="18"/>
+          <w:szCs w:val="18"/>
+        </w:rPr>
+      </w:pPr>
+      <w:r>
+        <w:rPr>
+          <w:rFonts w:ascii="Times New Roman" w:hAnsi="Times New Roman"/>
+          <w:color w:val="0066FF"/>
+          <w:sz w:val="18"/>
+          <w:szCs w:val="18"/>
+        </w:rPr>
+        <w:t xml:space="preserve">        </w:t>
+      </w:r>
+      <w:r>
+        <w:rPr>
+          <w:rFonts w:ascii="Times New Roman" w:hAnsi="Times New Roman"/>
+          <w:color w:val="0066FF"/>
+          <w:sz w:val="18"/>
+          <w:szCs w:val="18"/>
+        </w:rPr>
+        <w:t>kticks=[0, 36, 54, 86, 110, 147, 165, 199],</w:t>
+      </w:r>
+    </w:p>
+    <w:p>
+      <w:pPr>
+        <w:pStyle w:val="Normal"/>
+        <w:spacing w:lineRule="auto" w:line="360"/>
+        <w:jc w:val="both"/>
+        <w:rPr>
+          <w:rFonts w:ascii="Times New Roman" w:hAnsi="Times New Roman"/>
+          <w:color w:val="0066FF"/>
+          <w:sz w:val="18"/>
+          <w:szCs w:val="18"/>
+        </w:rPr>
+      </w:pPr>
+      <w:r>
+        <w:rPr>
+          <w:rFonts w:ascii="Times New Roman" w:hAnsi="Times New Roman"/>
+          <w:color w:val="0066FF"/>
+          <w:sz w:val="18"/>
+          <w:szCs w:val="18"/>
+        </w:rPr>
+        <w:t xml:space="preserve">        </w:t>
+      </w:r>
+      <w:r>
+        <w:rPr>
+          <w:rFonts w:ascii="Times New Roman" w:hAnsi="Times New Roman"/>
+          <w:color w:val="0066FF"/>
+          <w:sz w:val="18"/>
+          <w:szCs w:val="18"/>
+        </w:rPr>
+        <w:t>knames=['$\Gamma$', 'K', 'M', '$\Gamma$', 'A', 'H', 'L', 'A'],</w:t>
+      </w:r>
+    </w:p>
+    <w:p>
+      <w:pPr>
+        <w:pStyle w:val="Normal"/>
+        <w:spacing w:lineRule="auto" w:line="360"/>
+        <w:jc w:val="both"/>
+        <w:rPr>
+          <w:rFonts w:ascii="Times New Roman" w:hAnsi="Times New Roman"/>
+          <w:color w:val="0066FF"/>
+          <w:sz w:val="18"/>
+          <w:szCs w:val="18"/>
+        </w:rPr>
+      </w:pPr>
+      <w:r>
+        <w:rPr>
+          <w:rFonts w:ascii="Times New Roman" w:hAnsi="Times New Roman"/>
+          <w:color w:val="0066FF"/>
+          <w:sz w:val="18"/>
+          <w:szCs w:val="18"/>
+        </w:rPr>
+        <w:t xml:space="preserve">        </w:t>
+      </w:r>
+      <w:r>
+        <w:rPr>
+          <w:rFonts w:ascii="Times New Roman" w:hAnsi="Times New Roman"/>
+          <w:color w:val="0066FF"/>
+          <w:sz w:val="18"/>
+          <w:szCs w:val="18"/>
+        </w:rPr>
+        <w:t>print_kpts=False,</w:t>
+      </w:r>
+    </w:p>
+    <w:p>
+      <w:pPr>
+        <w:pStyle w:val="Normal"/>
+        <w:spacing w:lineRule="auto" w:line="360"/>
+        <w:jc w:val="both"/>
+        <w:rPr>
+          <w:rFonts w:ascii="Times New Roman" w:hAnsi="Times New Roman"/>
+          <w:color w:val="0066FF"/>
+          <w:sz w:val="18"/>
+          <w:szCs w:val="18"/>
+        </w:rPr>
+      </w:pPr>
+      <w:r>
+        <w:rPr>
+          <w:rFonts w:ascii="Times New Roman" w:hAnsi="Times New Roman"/>
+          <w:color w:val="0066FF"/>
+          <w:sz w:val="18"/>
+          <w:szCs w:val="18"/>
+        </w:rPr>
+        <w:t xml:space="preserve">        </w:t>
+      </w:r>
+      <w:r>
+        <w:rPr>
+          <w:rFonts w:ascii="Times New Roman" w:hAnsi="Times New Roman"/>
+          <w:color w:val="0066FF"/>
+          <w:sz w:val="18"/>
+          <w:szCs w:val="18"/>
+        </w:rPr>
+        <w:t>show_band=True,</w:t>
+      </w:r>
+    </w:p>
+    <w:p>
+      <w:pPr>
+        <w:pStyle w:val="Normal"/>
+        <w:spacing w:lineRule="auto" w:line="360"/>
+        <w:jc w:val="both"/>
+        <w:rPr>
+          <w:rFonts w:ascii="Times New Roman" w:hAnsi="Times New Roman"/>
+          <w:color w:val="0066FF"/>
+          <w:sz w:val="18"/>
+          <w:szCs w:val="18"/>
+        </w:rPr>
+      </w:pPr>
+      <w:r>
+        <w:rPr>
+          <w:rFonts w:ascii="Times New Roman" w:hAnsi="Times New Roman"/>
+          <w:color w:val="0066FF"/>
+          <w:sz w:val="18"/>
+          <w:szCs w:val="18"/>
+        </w:rPr>
+        <w:t xml:space="preserve">        </w:t>
+      </w:r>
+      <w:r>
+        <w:rPr>
+          <w:rFonts w:ascii="Times New Roman" w:hAnsi="Times New Roman"/>
+          <w:color w:val="0066FF"/>
+          <w:sz w:val="18"/>
+          <w:szCs w:val="18"/>
+        </w:rPr>
+        <w:t>figname='unfolded_band.png')</w:t>
+      </w:r>
+    </w:p>
+    <w:p>
+      <w:pPr>
+        <w:pStyle w:val="Normal"/>
         <w:rPr>
           <w:rFonts w:ascii="cmr10" w:hAnsi="cmr10"/>
           <w:sz w:val="20"/>
@@ -6442,269 +6353,317 @@
           <w:sz w:val="20"/>
           <w:szCs w:val="20"/>
         </w:rPr>
-        <w:t xml:space="preserve">    </w:t>
-      </w:r>
-      <w:r>
+        <w:t>The paramters are:</w:t>
+      </w:r>
+    </w:p>
+    <w:p>
+      <w:pPr>
+        <w:pStyle w:val="Normal"/>
+        <w:numPr>
+          <w:ilvl w:val="0"/>
+          <w:numId w:val="4"/>
+        </w:numPr>
         <w:rPr>
           <w:rFonts w:ascii="cmr10" w:hAnsi="cmr10"/>
           <w:sz w:val="20"/>
           <w:szCs w:val="20"/>
         </w:rPr>
-        <w:t>poscar: POSCAR filename</w:t>
-      </w:r>
-    </w:p>
-    <w:p>
-      <w:pPr>
-        <w:pStyle w:val="Normal"/>
-        <w:numPr>
-          <w:ilvl w:val="0"/>
-          <w:numId w:val="5"/>
-        </w:numPr>
+      </w:pPr>
+      <w:r>
         <w:rPr>
           <w:rFonts w:ascii="cmr10" w:hAnsi="cmr10"/>
           <w:sz w:val="20"/>
           <w:szCs w:val="20"/>
         </w:rPr>
-      </w:pPr>
+        <w:t xml:space="preserve">    </w:t>
+      </w:r>
       <w:r>
         <w:rPr>
           <w:rFonts w:ascii="cmr10" w:hAnsi="cmr10"/>
           <w:sz w:val="20"/>
           <w:szCs w:val="20"/>
         </w:rPr>
-        <w:t xml:space="preserve">    </w:t>
-      </w:r>
-      <w:r>
+        <w:t>fname: PROCAR filename.</w:t>
+      </w:r>
+    </w:p>
+    <w:p>
+      <w:pPr>
+        <w:pStyle w:val="Normal"/>
+        <w:numPr>
+          <w:ilvl w:val="0"/>
+          <w:numId w:val="4"/>
+        </w:numPr>
         <w:rPr>
           <w:rFonts w:ascii="cmr10" w:hAnsi="cmr10"/>
           <w:sz w:val="20"/>
           <w:szCs w:val="20"/>
         </w:rPr>
-        <w:t>outcar: OUTCAR filename, for reading fermi energy. You can also use efermi and set outcar=None</w:t>
-      </w:r>
-    </w:p>
-    <w:p>
-      <w:pPr>
-        <w:pStyle w:val="Normal"/>
-        <w:numPr>
-          <w:ilvl w:val="0"/>
-          <w:numId w:val="5"/>
-        </w:numPr>
+      </w:pPr>
+      <w:r>
         <w:rPr>
           <w:rFonts w:ascii="cmr10" w:hAnsi="cmr10"/>
           <w:sz w:val="20"/>
           <w:szCs w:val="20"/>
         </w:rPr>
-      </w:pPr>
+        <w:t xml:space="preserve">    </w:t>
+      </w:r>
       <w:r>
         <w:rPr>
           <w:rFonts w:ascii="cmr10" w:hAnsi="cmr10"/>
           <w:sz w:val="20"/>
           <w:szCs w:val="20"/>
         </w:rPr>
-        <w:t xml:space="preserve">    </w:t>
-      </w:r>
-      <w:r>
+        <w:t>poscar: POSCAR filename</w:t>
+      </w:r>
+    </w:p>
+    <w:p>
+      <w:pPr>
+        <w:pStyle w:val="Normal"/>
+        <w:numPr>
+          <w:ilvl w:val="0"/>
+          <w:numId w:val="4"/>
+        </w:numPr>
         <w:rPr>
           <w:rFonts w:ascii="cmr10" w:hAnsi="cmr10"/>
           <w:sz w:val="20"/>
           <w:szCs w:val="20"/>
         </w:rPr>
-        <w:t>supercell_matrix: supercell matrix from primitive cell to supercell</w:t>
-      </w:r>
-    </w:p>
-    <w:p>
-      <w:pPr>
-        <w:pStyle w:val="Normal"/>
-        <w:numPr>
-          <w:ilvl w:val="0"/>
-          <w:numId w:val="5"/>
-        </w:numPr>
+      </w:pPr>
+      <w:r>
         <w:rPr>
           <w:rFonts w:ascii="cmr10" w:hAnsi="cmr10"/>
           <w:sz w:val="20"/>
           <w:szCs w:val="20"/>
         </w:rPr>
-      </w:pPr>
+        <w:t xml:space="preserve">    </w:t>
+      </w:r>
       <w:r>
         <w:rPr>
           <w:rFonts w:ascii="cmr10" w:hAnsi="cmr10"/>
           <w:sz w:val="20"/>
           <w:szCs w:val="20"/>
         </w:rPr>
-        <w:t xml:space="preserve">    </w:t>
-      </w:r>
-      <w:r>
+        <w:t>outcar: OUTCAR filename, for reading fermi energy. You can also use efermi and set outcar=None</w:t>
+      </w:r>
+    </w:p>
+    <w:p>
+      <w:pPr>
+        <w:pStyle w:val="Normal"/>
+        <w:numPr>
+          <w:ilvl w:val="0"/>
+          <w:numId w:val="4"/>
+        </w:numPr>
         <w:rPr>
           <w:rFonts w:ascii="cmr10" w:hAnsi="cmr10"/>
           <w:sz w:val="20"/>
           <w:szCs w:val="20"/>
         </w:rPr>
-        <w:t>efermi: Fermi energy</w:t>
-      </w:r>
-    </w:p>
-    <w:p>
-      <w:pPr>
-        <w:pStyle w:val="Normal"/>
-        <w:numPr>
-          <w:ilvl w:val="0"/>
-          <w:numId w:val="5"/>
-        </w:numPr>
+      </w:pPr>
+      <w:r>
         <w:rPr>
           <w:rFonts w:ascii="cmr10" w:hAnsi="cmr10"/>
           <w:sz w:val="20"/>
           <w:szCs w:val="20"/>
         </w:rPr>
-      </w:pPr>
+        <w:t xml:space="preserve">    </w:t>
+      </w:r>
       <w:r>
         <w:rPr>
           <w:rFonts w:ascii="cmr10" w:hAnsi="cmr10"/>
           <w:sz w:val="20"/>
           <w:szCs w:val="20"/>
         </w:rPr>
-        <w:t xml:space="preserve">    </w:t>
-      </w:r>
-      <w:r>
+        <w:t>supercell_matrix: supercell matrix from primitive cell to supercell</w:t>
+      </w:r>
+    </w:p>
+    <w:p>
+      <w:pPr>
+        <w:pStyle w:val="Normal"/>
+        <w:numPr>
+          <w:ilvl w:val="0"/>
+          <w:numId w:val="4"/>
+        </w:numPr>
         <w:rPr>
           <w:rFonts w:ascii="cmr10" w:hAnsi="cmr10"/>
           <w:sz w:val="20"/>
           <w:szCs w:val="20"/>
         </w:rPr>
-        <w:t>elimit: range of energy to be plotted.</w:t>
-      </w:r>
-    </w:p>
-    <w:p>
-      <w:pPr>
-        <w:pStyle w:val="Normal"/>
-        <w:numPr>
-          <w:ilvl w:val="0"/>
-          <w:numId w:val="5"/>
-        </w:numPr>
+      </w:pPr>
+      <w:r>
         <w:rPr>
           <w:rFonts w:ascii="cmr10" w:hAnsi="cmr10"/>
           <w:sz w:val="20"/>
           <w:szCs w:val="20"/>
         </w:rPr>
-      </w:pPr>
+        <w:t xml:space="preserve">    </w:t>
+      </w:r>
       <w:r>
         <w:rPr>
           <w:rFonts w:ascii="cmr10" w:hAnsi="cmr10"/>
           <w:sz w:val="20"/>
           <w:szCs w:val="20"/>
         </w:rPr>
-        <w:t xml:space="preserve">    </w:t>
-      </w:r>
-      <w:r>
+        <w:t>efermi: Fermi energy</w:t>
+      </w:r>
+    </w:p>
+    <w:p>
+      <w:pPr>
+        <w:pStyle w:val="Normal"/>
+        <w:numPr>
+          <w:ilvl w:val="0"/>
+          <w:numId w:val="4"/>
+        </w:numPr>
         <w:rPr>
           <w:rFonts w:ascii="cmr10" w:hAnsi="cmr10"/>
           <w:sz w:val="20"/>
           <w:szCs w:val="20"/>
         </w:rPr>
-        <w:t>kticks: the indices of K points which has labels given in knames.</w:t>
-      </w:r>
-    </w:p>
-    <w:p>
-      <w:pPr>
-        <w:pStyle w:val="Normal"/>
-        <w:numPr>
-          <w:ilvl w:val="0"/>
-          <w:numId w:val="5"/>
-        </w:numPr>
+      </w:pPr>
+      <w:r>
         <w:rPr>
           <w:rFonts w:ascii="cmr10" w:hAnsi="cmr10"/>
           <w:sz w:val="20"/>
           <w:szCs w:val="20"/>
         </w:rPr>
-      </w:pPr>
+        <w:t xml:space="preserve">    </w:t>
+      </w:r>
       <w:r>
         <w:rPr>
           <w:rFonts w:ascii="cmr10" w:hAnsi="cmr10"/>
           <w:sz w:val="20"/>
           <w:szCs w:val="20"/>
         </w:rPr>
-        <w:t xml:space="preserve">    </w:t>
-      </w:r>
-      <w:r>
+        <w:t>elimit: range of energy to be plotted.</w:t>
+      </w:r>
+    </w:p>
+    <w:p>
+      <w:pPr>
+        <w:pStyle w:val="Normal"/>
+        <w:numPr>
+          <w:ilvl w:val="0"/>
+          <w:numId w:val="4"/>
+        </w:numPr>
         <w:rPr>
           <w:rFonts w:ascii="cmr10" w:hAnsi="cmr10"/>
           <w:sz w:val="20"/>
           <w:szCs w:val="20"/>
         </w:rPr>
-        <w:t>knames: see kticks</w:t>
-      </w:r>
-    </w:p>
-    <w:p>
-      <w:pPr>
-        <w:pStyle w:val="Normal"/>
-        <w:numPr>
-          <w:ilvl w:val="0"/>
-          <w:numId w:val="5"/>
-        </w:numPr>
+      </w:pPr>
+      <w:r>
         <w:rPr>
           <w:rFonts w:ascii="cmr10" w:hAnsi="cmr10"/>
           <w:sz w:val="20"/>
           <w:szCs w:val="20"/>
         </w:rPr>
-      </w:pPr>
+        <w:t xml:space="preserve">    </w:t>
+      </w:r>
       <w:r>
         <w:rPr>
           <w:rFonts w:ascii="cmr10" w:hAnsi="cmr10"/>
           <w:sz w:val="20"/>
           <w:szCs w:val="20"/>
         </w:rPr>
-        <w:t xml:space="preserve">    </w:t>
-      </w:r>
-      <w:r>
+        <w:t>kticks: the indices of K points which has labels given in knames.</w:t>
+      </w:r>
+    </w:p>
+    <w:p>
+      <w:pPr>
+        <w:pStyle w:val="Normal"/>
+        <w:numPr>
+          <w:ilvl w:val="0"/>
+          <w:numId w:val="4"/>
+        </w:numPr>
         <w:rPr>
           <w:rFonts w:ascii="cmr10" w:hAnsi="cmr10"/>
           <w:sz w:val="20"/>
           <w:szCs w:val="20"/>
         </w:rPr>
-        <w:t>print_kpts: print all the kpoints to screen. This is to help find the kticks and knames.</w:t>
-      </w:r>
-    </w:p>
-    <w:p>
-      <w:pPr>
-        <w:pStyle w:val="Normal"/>
-        <w:numPr>
-          <w:ilvl w:val="0"/>
-          <w:numId w:val="5"/>
-        </w:numPr>
+      </w:pPr>
+      <w:r>
         <w:rPr>
           <w:rFonts w:ascii="cmr10" w:hAnsi="cmr10"/>
           <w:sz w:val="20"/>
           <w:szCs w:val="20"/>
         </w:rPr>
-      </w:pPr>
+        <w:t xml:space="preserve">    </w:t>
+      </w:r>
       <w:r>
         <w:rPr>
           <w:rFonts w:ascii="cmr10" w:hAnsi="cmr10"/>
           <w:sz w:val="20"/>
           <w:szCs w:val="20"/>
         </w:rPr>
-        <w:t xml:space="preserve">    </w:t>
-      </w:r>
-      <w:r>
+        <w:t>knames: see kticks</w:t>
+      </w:r>
+    </w:p>
+    <w:p>
+      <w:pPr>
+        <w:pStyle w:val="Normal"/>
+        <w:numPr>
+          <w:ilvl w:val="0"/>
+          <w:numId w:val="4"/>
+        </w:numPr>
         <w:rPr>
           <w:rFonts w:ascii="cmr10" w:hAnsi="cmr10"/>
           <w:sz w:val="20"/>
           <w:szCs w:val="20"/>
         </w:rPr>
-        <w:t>show_band: whether to plot the bands before unfolding.</w:t>
-      </w:r>
-    </w:p>
-    <w:p>
-      <w:pPr>
-        <w:pStyle w:val="Normal"/>
-        <w:numPr>
-          <w:ilvl w:val="0"/>
-          <w:numId w:val="5"/>
-        </w:numPr>
+      </w:pPr>
+      <w:r>
         <w:rPr>
           <w:rFonts w:ascii="cmr10" w:hAnsi="cmr10"/>
           <w:sz w:val="20"/>
           <w:szCs w:val="20"/>
         </w:rPr>
+        <w:t xml:space="preserve">    </w:t>
+      </w:r>
+      <w:r>
+        <w:rPr>
+          <w:rFonts w:ascii="cmr10" w:hAnsi="cmr10"/>
+          <w:sz w:val="20"/>
+          <w:szCs w:val="20"/>
+        </w:rPr>
+        <w:t>print_kpts: print all the kpoints to screen. This is to help find the kticks and knames.</w:t>
+      </w:r>
+    </w:p>
+    <w:p>
+      <w:pPr>
+        <w:pStyle w:val="Normal"/>
+        <w:numPr>
+          <w:ilvl w:val="0"/>
+          <w:numId w:val="4"/>
+        </w:numPr>
+        <w:rPr>
+          <w:rFonts w:ascii="cmr10" w:hAnsi="cmr10"/>
+          <w:sz w:val="20"/>
+          <w:szCs w:val="20"/>
+        </w:rPr>
+      </w:pPr>
+      <w:r>
+        <w:rPr>
+          <w:rFonts w:ascii="cmr10" w:hAnsi="cmr10"/>
+          <w:sz w:val="20"/>
+          <w:szCs w:val="20"/>
+        </w:rPr>
+        <w:t xml:space="preserve">    </w:t>
+      </w:r>
+      <w:r>
+        <w:rPr>
+          <w:rFonts w:ascii="cmr10" w:hAnsi="cmr10"/>
+          <w:sz w:val="20"/>
+          <w:szCs w:val="20"/>
+        </w:rPr>
+        <w:t>show_band: whether to plot the bands before unfolding.</w:t>
+      </w:r>
+    </w:p>
+    <w:p>
+      <w:pPr>
+        <w:pStyle w:val="Normal"/>
+        <w:numPr>
+          <w:ilvl w:val="0"/>
+          <w:numId w:val="4"/>
+        </w:numPr>
+        <w:rPr/>
       </w:pPr>
       <w:r>
         <w:rPr>
@@ -6732,7 +6691,7 @@
       <w:pgNumType w:fmt="decimal"/>
       <w:formProt w:val="false"/>
       <w:textDirection w:val="lrTb"/>
-      <w:docGrid w:type="default" w:linePitch="240" w:charSpace="0"/>
+      <w:docGrid w:type="default" w:linePitch="240" w:charSpace="4294961151"/>
     </w:sectPr>
   </w:body>
 </w:document>
@@ -6801,98 +6760,6 @@
   <w:abstractNum w:abstractNumId="1">
     <w:lvl w:ilvl="0">
       <w:start w:val="1"/>
-      <w:numFmt w:val="none"/>
-      <w:suff w:val="nothing"/>
-      <w:lvlText w:val=""/>
-      <w:lvlJc w:val="left"/>
-      <w:pPr>
-        <w:ind w:left="0" w:hanging="0"/>
-      </w:pPr>
-    </w:lvl>
-    <w:lvl w:ilvl="1">
-      <w:start w:val="1"/>
-      <w:numFmt w:val="none"/>
-      <w:suff w:val="nothing"/>
-      <w:lvlText w:val=""/>
-      <w:lvlJc w:val="left"/>
-      <w:pPr>
-        <w:ind w:left="0" w:hanging="0"/>
-      </w:pPr>
-    </w:lvl>
-    <w:lvl w:ilvl="2">
-      <w:start w:val="1"/>
-      <w:numFmt w:val="none"/>
-      <w:suff w:val="nothing"/>
-      <w:lvlText w:val=""/>
-      <w:lvlJc w:val="left"/>
-      <w:pPr>
-        <w:ind w:left="0" w:hanging="0"/>
-      </w:pPr>
-    </w:lvl>
-    <w:lvl w:ilvl="3">
-      <w:start w:val="1"/>
-      <w:numFmt w:val="none"/>
-      <w:suff w:val="nothing"/>
-      <w:lvlText w:val=""/>
-      <w:lvlJc w:val="left"/>
-      <w:pPr>
-        <w:ind w:left="0" w:hanging="0"/>
-      </w:pPr>
-    </w:lvl>
-    <w:lvl w:ilvl="4">
-      <w:start w:val="1"/>
-      <w:numFmt w:val="none"/>
-      <w:suff w:val="nothing"/>
-      <w:lvlText w:val=""/>
-      <w:lvlJc w:val="left"/>
-      <w:pPr>
-        <w:ind w:left="0" w:hanging="0"/>
-      </w:pPr>
-    </w:lvl>
-    <w:lvl w:ilvl="5">
-      <w:start w:val="1"/>
-      <w:numFmt w:val="none"/>
-      <w:suff w:val="nothing"/>
-      <w:lvlText w:val=""/>
-      <w:lvlJc w:val="left"/>
-      <w:pPr>
-        <w:ind w:left="0" w:hanging="0"/>
-      </w:pPr>
-    </w:lvl>
-    <w:lvl w:ilvl="6">
-      <w:start w:val="1"/>
-      <w:numFmt w:val="none"/>
-      <w:suff w:val="nothing"/>
-      <w:lvlText w:val=""/>
-      <w:lvlJc w:val="left"/>
-      <w:pPr>
-        <w:ind w:left="0" w:hanging="0"/>
-      </w:pPr>
-    </w:lvl>
-    <w:lvl w:ilvl="7">
-      <w:start w:val="1"/>
-      <w:numFmt w:val="none"/>
-      <w:suff w:val="nothing"/>
-      <w:lvlText w:val=""/>
-      <w:lvlJc w:val="left"/>
-      <w:pPr>
-        <w:ind w:left="0" w:hanging="0"/>
-      </w:pPr>
-    </w:lvl>
-    <w:lvl w:ilvl="8">
-      <w:start w:val="1"/>
-      <w:numFmt w:val="none"/>
-      <w:suff w:val="nothing"/>
-      <w:lvlText w:val=""/>
-      <w:lvlJc w:val="left"/>
-      <w:pPr>
-        <w:ind w:left="0" w:hanging="0"/>
-      </w:pPr>
-    </w:lvl>
-  </w:abstractNum>
-  <w:abstractNum w:abstractNumId="2">
-    <w:lvl w:ilvl="0">
-      <w:start w:val="1"/>
       <w:numFmt w:val="bullet"/>
       <w:lvlText w:val=""/>
       <w:lvlJc w:val="left"/>
@@ -7011,7 +6878,7 @@
       </w:rPr>
     </w:lvl>
   </w:abstractNum>
-  <w:abstractNum w:abstractNumId="3">
+  <w:abstractNum w:abstractNumId="2">
     <w:lvl w:ilvl="0">
       <w:start w:val="1"/>
       <w:numFmt w:val="lowerRoman"/>
@@ -7094,7 +6961,7 @@
       </w:pPr>
     </w:lvl>
   </w:abstractNum>
-  <w:abstractNum w:abstractNumId="4">
+  <w:abstractNum w:abstractNumId="3">
     <w:lvl w:ilvl="0">
       <w:start w:val="1"/>
       <w:numFmt w:val="bullet"/>
@@ -7242,7 +7109,7 @@
       </w:rPr>
     </w:lvl>
   </w:abstractNum>
-  <w:abstractNum w:abstractNumId="5">
+  <w:abstractNum w:abstractNumId="4">
     <w:lvl w:ilvl="0">
       <w:start w:val="1"/>
       <w:numFmt w:val="bullet"/>
@@ -7256,6 +7123,7 @@
       </w:pPr>
       <w:rPr>
         <w:rFonts w:ascii="Symbol" w:hAnsi="Symbol" w:cs="Symbol" w:hint="default"/>
+        <w:sz w:val="20"/>
         <w:rFonts w:cs="OpenSymbol"/>
       </w:rPr>
     </w:lvl>
@@ -7388,7 +7256,7 @@
       </w:rPr>
     </w:lvl>
   </w:abstractNum>
-  <w:abstractNum w:abstractNumId="6">
+  <w:abstractNum w:abstractNumId="5">
     <w:lvl w:ilvl="0">
       <w:start w:val="1"/>
       <w:numFmt w:val="bullet"/>
@@ -7532,6 +7400,125 @@
         <w:rFonts w:ascii="OpenSymbol" w:hAnsi="OpenSymbol" w:cs="OpenSymbol" w:hint="default"/>
         <w:rFonts w:cs="OpenSymbol"/>
       </w:rPr>
+    </w:lvl>
+  </w:abstractNum>
+  <w:abstractNum w:abstractNumId="6">
+    <w:lvl w:ilvl="0">
+      <w:start w:val="1"/>
+      <w:numFmt w:val="none"/>
+      <w:suff w:val="nothing"/>
+      <w:lvlText w:val=""/>
+      <w:lvlJc w:val="left"/>
+      <w:pPr>
+        <w:tabs>
+          <w:tab w:val="num" w:pos="432"/>
+        </w:tabs>
+        <w:ind w:left="432" w:hanging="432"/>
+      </w:pPr>
+    </w:lvl>
+    <w:lvl w:ilvl="1">
+      <w:start w:val="1"/>
+      <w:numFmt w:val="none"/>
+      <w:suff w:val="nothing"/>
+      <w:lvlText w:val=""/>
+      <w:lvlJc w:val="left"/>
+      <w:pPr>
+        <w:tabs>
+          <w:tab w:val="num" w:pos="576"/>
+        </w:tabs>
+        <w:ind w:left="576" w:hanging="576"/>
+      </w:pPr>
+    </w:lvl>
+    <w:lvl w:ilvl="2">
+      <w:start w:val="1"/>
+      <w:numFmt w:val="none"/>
+      <w:suff w:val="nothing"/>
+      <w:lvlText w:val=""/>
+      <w:lvlJc w:val="left"/>
+      <w:pPr>
+        <w:tabs>
+          <w:tab w:val="num" w:pos="720"/>
+        </w:tabs>
+        <w:ind w:left="720" w:hanging="720"/>
+      </w:pPr>
+    </w:lvl>
+    <w:lvl w:ilvl="3">
+      <w:start w:val="1"/>
+      <w:numFmt w:val="none"/>
+      <w:suff w:val="nothing"/>
+      <w:lvlText w:val=""/>
+      <w:lvlJc w:val="left"/>
+      <w:pPr>
+        <w:tabs>
+          <w:tab w:val="num" w:pos="864"/>
+        </w:tabs>
+        <w:ind w:left="864" w:hanging="864"/>
+      </w:pPr>
+    </w:lvl>
+    <w:lvl w:ilvl="4">
+      <w:start w:val="1"/>
+      <w:numFmt w:val="none"/>
+      <w:suff w:val="nothing"/>
+      <w:lvlText w:val=""/>
+      <w:lvlJc w:val="left"/>
+      <w:pPr>
+        <w:tabs>
+          <w:tab w:val="num" w:pos="1008"/>
+        </w:tabs>
+        <w:ind w:left="1008" w:hanging="1008"/>
+      </w:pPr>
+    </w:lvl>
+    <w:lvl w:ilvl="5">
+      <w:start w:val="1"/>
+      <w:numFmt w:val="none"/>
+      <w:suff w:val="nothing"/>
+      <w:lvlText w:val=""/>
+      <w:lvlJc w:val="left"/>
+      <w:pPr>
+        <w:tabs>
+          <w:tab w:val="num" w:pos="1152"/>
+        </w:tabs>
+        <w:ind w:left="1152" w:hanging="1152"/>
+      </w:pPr>
+    </w:lvl>
+    <w:lvl w:ilvl="6">
+      <w:start w:val="1"/>
+      <w:numFmt w:val="none"/>
+      <w:suff w:val="nothing"/>
+      <w:lvlText w:val=""/>
+      <w:lvlJc w:val="left"/>
+      <w:pPr>
+        <w:tabs>
+          <w:tab w:val="num" w:pos="1296"/>
+        </w:tabs>
+        <w:ind w:left="1296" w:hanging="1296"/>
+      </w:pPr>
+    </w:lvl>
+    <w:lvl w:ilvl="7">
+      <w:start w:val="1"/>
+      <w:numFmt w:val="none"/>
+      <w:suff w:val="nothing"/>
+      <w:lvlText w:val=""/>
+      <w:lvlJc w:val="left"/>
+      <w:pPr>
+        <w:tabs>
+          <w:tab w:val="num" w:pos="1440"/>
+        </w:tabs>
+        <w:ind w:left="1440" w:hanging="1440"/>
+      </w:pPr>
+    </w:lvl>
+    <w:lvl w:ilvl="8">
+      <w:start w:val="1"/>
+      <w:numFmt w:val="none"/>
+      <w:suff w:val="nothing"/>
+      <w:lvlText w:val=""/>
+      <w:lvlJc w:val="left"/>
+      <w:pPr>
+        <w:tabs>
+          <w:tab w:val="num" w:pos="1584"/>
+        </w:tabs>
+        <w:ind w:left="1584" w:hanging="1584"/>
+      </w:pPr>
     </w:lvl>
   </w:abstractNum>
   <w:num w:numId="1">
@@ -7955,7 +7942,6 @@
     <w:rPr>
       <w:rFonts w:ascii="Calibri" w:hAnsi="Calibri" w:eastAsia="Calibri" w:cs=""/>
       <w:color w:val="00000A"/>
-      <w:kern w:val="0"/>
       <w:sz w:val="24"/>
       <w:szCs w:val="24"/>
       <w:lang w:val="en-US" w:eastAsia="en-US" w:bidi="ar-SA"/>
@@ -9495,13 +9481,527 @@
       <w:rFonts w:cs="OpenSymbol"/>
     </w:rPr>
   </w:style>
+  <w:style w:type="character" w:styleId="ListLabel209">
+    <w:name w:val="ListLabel 209"/>
+    <w:qFormat/>
+    <w:rPr>
+      <w:rFonts w:cs="Wingdings"/>
+      <w:b/>
+      <w:sz w:val="22"/>
+    </w:rPr>
+  </w:style>
+  <w:style w:type="character" w:styleId="ListLabel210">
+    <w:name w:val="ListLabel 210"/>
+    <w:qFormat/>
+    <w:rPr>
+      <w:rFonts w:cs="Courier New"/>
+    </w:rPr>
+  </w:style>
+  <w:style w:type="character" w:styleId="ListLabel211">
+    <w:name w:val="ListLabel 211"/>
+    <w:qFormat/>
+    <w:rPr>
+      <w:rFonts w:cs="Wingdings"/>
+    </w:rPr>
+  </w:style>
+  <w:style w:type="character" w:styleId="ListLabel212">
+    <w:name w:val="ListLabel 212"/>
+    <w:qFormat/>
+    <w:rPr>
+      <w:rFonts w:cs="Symbol"/>
+    </w:rPr>
+  </w:style>
+  <w:style w:type="character" w:styleId="ListLabel213">
+    <w:name w:val="ListLabel 213"/>
+    <w:qFormat/>
+    <w:rPr>
+      <w:rFonts w:cs="Courier New"/>
+    </w:rPr>
+  </w:style>
+  <w:style w:type="character" w:styleId="ListLabel214">
+    <w:name w:val="ListLabel 214"/>
+    <w:qFormat/>
+    <w:rPr>
+      <w:rFonts w:cs="Wingdings"/>
+    </w:rPr>
+  </w:style>
+  <w:style w:type="character" w:styleId="ListLabel215">
+    <w:name w:val="ListLabel 215"/>
+    <w:qFormat/>
+    <w:rPr>
+      <w:rFonts w:cs="Symbol"/>
+    </w:rPr>
+  </w:style>
+  <w:style w:type="character" w:styleId="ListLabel216">
+    <w:name w:val="ListLabel 216"/>
+    <w:qFormat/>
+    <w:rPr>
+      <w:rFonts w:cs="Courier New"/>
+    </w:rPr>
+  </w:style>
+  <w:style w:type="character" w:styleId="ListLabel217">
+    <w:name w:val="ListLabel 217"/>
+    <w:qFormat/>
+    <w:rPr>
+      <w:rFonts w:cs="Wingdings"/>
+    </w:rPr>
+  </w:style>
+  <w:style w:type="character" w:styleId="ListLabel218">
+    <w:name w:val="ListLabel 218"/>
+    <w:qFormat/>
+    <w:rPr>
+      <w:rFonts w:ascii="Times New Roman" w:hAnsi="Times New Roman" w:cs="OpenSymbol"/>
+      <w:b w:val="false"/>
+      <w:sz w:val="16"/>
+    </w:rPr>
+  </w:style>
+  <w:style w:type="character" w:styleId="ListLabel219">
+    <w:name w:val="ListLabel 219"/>
+    <w:qFormat/>
+    <w:rPr>
+      <w:rFonts w:cs="OpenSymbol"/>
+    </w:rPr>
+  </w:style>
+  <w:style w:type="character" w:styleId="ListLabel220">
+    <w:name w:val="ListLabel 220"/>
+    <w:qFormat/>
+    <w:rPr>
+      <w:rFonts w:cs="OpenSymbol"/>
+    </w:rPr>
+  </w:style>
+  <w:style w:type="character" w:styleId="ListLabel221">
+    <w:name w:val="ListLabel 221"/>
+    <w:qFormat/>
+    <w:rPr>
+      <w:rFonts w:cs="OpenSymbol"/>
+    </w:rPr>
+  </w:style>
+  <w:style w:type="character" w:styleId="ListLabel222">
+    <w:name w:val="ListLabel 222"/>
+    <w:qFormat/>
+    <w:rPr>
+      <w:rFonts w:cs="OpenSymbol"/>
+    </w:rPr>
+  </w:style>
+  <w:style w:type="character" w:styleId="ListLabel223">
+    <w:name w:val="ListLabel 223"/>
+    <w:qFormat/>
+    <w:rPr>
+      <w:rFonts w:cs="OpenSymbol"/>
+    </w:rPr>
+  </w:style>
+  <w:style w:type="character" w:styleId="ListLabel224">
+    <w:name w:val="ListLabel 224"/>
+    <w:qFormat/>
+    <w:rPr>
+      <w:rFonts w:cs="OpenSymbol"/>
+    </w:rPr>
+  </w:style>
+  <w:style w:type="character" w:styleId="ListLabel225">
+    <w:name w:val="ListLabel 225"/>
+    <w:qFormat/>
+    <w:rPr>
+      <w:rFonts w:cs="OpenSymbol"/>
+    </w:rPr>
+  </w:style>
+  <w:style w:type="character" w:styleId="ListLabel226">
+    <w:name w:val="ListLabel 226"/>
+    <w:qFormat/>
+    <w:rPr>
+      <w:rFonts w:cs="OpenSymbol"/>
+    </w:rPr>
+  </w:style>
+  <w:style w:type="character" w:styleId="ListLabel227">
+    <w:name w:val="ListLabel 227"/>
+    <w:qFormat/>
+    <w:rPr>
+      <w:rFonts w:ascii="cmr10" w:hAnsi="cmr10" w:cs="OpenSymbol"/>
+      <w:sz w:val="20"/>
+    </w:rPr>
+  </w:style>
+  <w:style w:type="character" w:styleId="ListLabel228">
+    <w:name w:val="ListLabel 228"/>
+    <w:qFormat/>
+    <w:rPr>
+      <w:rFonts w:cs="OpenSymbol"/>
+    </w:rPr>
+  </w:style>
+  <w:style w:type="character" w:styleId="ListLabel229">
+    <w:name w:val="ListLabel 229"/>
+    <w:qFormat/>
+    <w:rPr>
+      <w:rFonts w:cs="OpenSymbol"/>
+    </w:rPr>
+  </w:style>
+  <w:style w:type="character" w:styleId="ListLabel230">
+    <w:name w:val="ListLabel 230"/>
+    <w:qFormat/>
+    <w:rPr>
+      <w:rFonts w:cs="OpenSymbol"/>
+    </w:rPr>
+  </w:style>
+  <w:style w:type="character" w:styleId="ListLabel231">
+    <w:name w:val="ListLabel 231"/>
+    <w:qFormat/>
+    <w:rPr>
+      <w:rFonts w:cs="OpenSymbol"/>
+    </w:rPr>
+  </w:style>
+  <w:style w:type="character" w:styleId="ListLabel232">
+    <w:name w:val="ListLabel 232"/>
+    <w:qFormat/>
+    <w:rPr>
+      <w:rFonts w:cs="OpenSymbol"/>
+    </w:rPr>
+  </w:style>
+  <w:style w:type="character" w:styleId="ListLabel233">
+    <w:name w:val="ListLabel 233"/>
+    <w:qFormat/>
+    <w:rPr>
+      <w:rFonts w:cs="OpenSymbol"/>
+    </w:rPr>
+  </w:style>
+  <w:style w:type="character" w:styleId="ListLabel234">
+    <w:name w:val="ListLabel 234"/>
+    <w:qFormat/>
+    <w:rPr>
+      <w:rFonts w:cs="OpenSymbol"/>
+    </w:rPr>
+  </w:style>
+  <w:style w:type="character" w:styleId="ListLabel235">
+    <w:name w:val="ListLabel 235"/>
+    <w:qFormat/>
+    <w:rPr>
+      <w:rFonts w:cs="OpenSymbol"/>
+    </w:rPr>
+  </w:style>
+  <w:style w:type="character" w:styleId="ListLabel236">
+    <w:name w:val="ListLabel 236"/>
+    <w:qFormat/>
+    <w:rPr>
+      <w:rFonts w:cs="OpenSymbol"/>
+    </w:rPr>
+  </w:style>
+  <w:style w:type="character" w:styleId="ListLabel237">
+    <w:name w:val="ListLabel 237"/>
+    <w:qFormat/>
+    <w:rPr>
+      <w:rFonts w:cs="OpenSymbol"/>
+    </w:rPr>
+  </w:style>
+  <w:style w:type="character" w:styleId="ListLabel238">
+    <w:name w:val="ListLabel 238"/>
+    <w:qFormat/>
+    <w:rPr>
+      <w:rFonts w:cs="OpenSymbol"/>
+    </w:rPr>
+  </w:style>
+  <w:style w:type="character" w:styleId="ListLabel239">
+    <w:name w:val="ListLabel 239"/>
+    <w:qFormat/>
+    <w:rPr>
+      <w:rFonts w:cs="OpenSymbol"/>
+    </w:rPr>
+  </w:style>
+  <w:style w:type="character" w:styleId="ListLabel240">
+    <w:name w:val="ListLabel 240"/>
+    <w:qFormat/>
+    <w:rPr>
+      <w:rFonts w:cs="OpenSymbol"/>
+    </w:rPr>
+  </w:style>
+  <w:style w:type="character" w:styleId="ListLabel241">
+    <w:name w:val="ListLabel 241"/>
+    <w:qFormat/>
+    <w:rPr>
+      <w:rFonts w:cs="OpenSymbol"/>
+    </w:rPr>
+  </w:style>
+  <w:style w:type="character" w:styleId="ListLabel242">
+    <w:name w:val="ListLabel 242"/>
+    <w:qFormat/>
+    <w:rPr>
+      <w:rFonts w:cs="OpenSymbol"/>
+    </w:rPr>
+  </w:style>
+  <w:style w:type="character" w:styleId="ListLabel243">
+    <w:name w:val="ListLabel 243"/>
+    <w:qFormat/>
+    <w:rPr>
+      <w:rFonts w:cs="OpenSymbol"/>
+    </w:rPr>
+  </w:style>
+  <w:style w:type="character" w:styleId="ListLabel244">
+    <w:name w:val="ListLabel 244"/>
+    <w:qFormat/>
+    <w:rPr>
+      <w:rFonts w:cs="OpenSymbol"/>
+    </w:rPr>
+  </w:style>
+  <w:style w:type="character" w:styleId="ListLabel245">
+    <w:name w:val="ListLabel 245"/>
+    <w:qFormat/>
+    <w:rPr>
+      <w:rFonts w:cs="Wingdings"/>
+      <w:b/>
+      <w:sz w:val="22"/>
+    </w:rPr>
+  </w:style>
+  <w:style w:type="character" w:styleId="ListLabel246">
+    <w:name w:val="ListLabel 246"/>
+    <w:qFormat/>
+    <w:rPr>
+      <w:rFonts w:cs="Courier New"/>
+    </w:rPr>
+  </w:style>
+  <w:style w:type="character" w:styleId="ListLabel247">
+    <w:name w:val="ListLabel 247"/>
+    <w:qFormat/>
+    <w:rPr>
+      <w:rFonts w:cs="Wingdings"/>
+    </w:rPr>
+  </w:style>
+  <w:style w:type="character" w:styleId="ListLabel248">
+    <w:name w:val="ListLabel 248"/>
+    <w:qFormat/>
+    <w:rPr>
+      <w:rFonts w:cs="Symbol"/>
+    </w:rPr>
+  </w:style>
+  <w:style w:type="character" w:styleId="ListLabel249">
+    <w:name w:val="ListLabel 249"/>
+    <w:qFormat/>
+    <w:rPr>
+      <w:rFonts w:cs="Courier New"/>
+    </w:rPr>
+  </w:style>
+  <w:style w:type="character" w:styleId="ListLabel250">
+    <w:name w:val="ListLabel 250"/>
+    <w:qFormat/>
+    <w:rPr>
+      <w:rFonts w:cs="Wingdings"/>
+    </w:rPr>
+  </w:style>
+  <w:style w:type="character" w:styleId="ListLabel251">
+    <w:name w:val="ListLabel 251"/>
+    <w:qFormat/>
+    <w:rPr>
+      <w:rFonts w:cs="Symbol"/>
+    </w:rPr>
+  </w:style>
+  <w:style w:type="character" w:styleId="ListLabel252">
+    <w:name w:val="ListLabel 252"/>
+    <w:qFormat/>
+    <w:rPr>
+      <w:rFonts w:cs="Courier New"/>
+    </w:rPr>
+  </w:style>
+  <w:style w:type="character" w:styleId="ListLabel253">
+    <w:name w:val="ListLabel 253"/>
+    <w:qFormat/>
+    <w:rPr>
+      <w:rFonts w:cs="Wingdings"/>
+    </w:rPr>
+  </w:style>
+  <w:style w:type="character" w:styleId="ListLabel254">
+    <w:name w:val="ListLabel 254"/>
+    <w:qFormat/>
+    <w:rPr>
+      <w:rFonts w:ascii="Times New Roman" w:hAnsi="Times New Roman" w:cs="OpenSymbol"/>
+      <w:b w:val="false"/>
+      <w:sz w:val="16"/>
+    </w:rPr>
+  </w:style>
+  <w:style w:type="character" w:styleId="ListLabel255">
+    <w:name w:val="ListLabel 255"/>
+    <w:qFormat/>
+    <w:rPr>
+      <w:rFonts w:cs="OpenSymbol"/>
+    </w:rPr>
+  </w:style>
+  <w:style w:type="character" w:styleId="ListLabel256">
+    <w:name w:val="ListLabel 256"/>
+    <w:qFormat/>
+    <w:rPr>
+      <w:rFonts w:cs="OpenSymbol"/>
+    </w:rPr>
+  </w:style>
+  <w:style w:type="character" w:styleId="ListLabel257">
+    <w:name w:val="ListLabel 257"/>
+    <w:qFormat/>
+    <w:rPr>
+      <w:rFonts w:cs="OpenSymbol"/>
+    </w:rPr>
+  </w:style>
+  <w:style w:type="character" w:styleId="ListLabel258">
+    <w:name w:val="ListLabel 258"/>
+    <w:qFormat/>
+    <w:rPr>
+      <w:rFonts w:cs="OpenSymbol"/>
+    </w:rPr>
+  </w:style>
+  <w:style w:type="character" w:styleId="ListLabel259">
+    <w:name w:val="ListLabel 259"/>
+    <w:qFormat/>
+    <w:rPr>
+      <w:rFonts w:cs="OpenSymbol"/>
+    </w:rPr>
+  </w:style>
+  <w:style w:type="character" w:styleId="ListLabel260">
+    <w:name w:val="ListLabel 260"/>
+    <w:qFormat/>
+    <w:rPr>
+      <w:rFonts w:cs="OpenSymbol"/>
+    </w:rPr>
+  </w:style>
+  <w:style w:type="character" w:styleId="ListLabel261">
+    <w:name w:val="ListLabel 261"/>
+    <w:qFormat/>
+    <w:rPr>
+      <w:rFonts w:cs="OpenSymbol"/>
+    </w:rPr>
+  </w:style>
+  <w:style w:type="character" w:styleId="ListLabel262">
+    <w:name w:val="ListLabel 262"/>
+    <w:qFormat/>
+    <w:rPr>
+      <w:rFonts w:cs="OpenSymbol"/>
+    </w:rPr>
+  </w:style>
+  <w:style w:type="character" w:styleId="ListLabel263">
+    <w:name w:val="ListLabel 263"/>
+    <w:qFormat/>
+    <w:rPr>
+      <w:rFonts w:ascii="cmr10" w:hAnsi="cmr10" w:cs="OpenSymbol"/>
+      <w:sz w:val="20"/>
+    </w:rPr>
+  </w:style>
+  <w:style w:type="character" w:styleId="ListLabel264">
+    <w:name w:val="ListLabel 264"/>
+    <w:qFormat/>
+    <w:rPr>
+      <w:rFonts w:cs="OpenSymbol"/>
+    </w:rPr>
+  </w:style>
+  <w:style w:type="character" w:styleId="ListLabel265">
+    <w:name w:val="ListLabel 265"/>
+    <w:qFormat/>
+    <w:rPr>
+      <w:rFonts w:cs="OpenSymbol"/>
+    </w:rPr>
+  </w:style>
+  <w:style w:type="character" w:styleId="ListLabel266">
+    <w:name w:val="ListLabel 266"/>
+    <w:qFormat/>
+    <w:rPr>
+      <w:rFonts w:cs="OpenSymbol"/>
+    </w:rPr>
+  </w:style>
+  <w:style w:type="character" w:styleId="ListLabel267">
+    <w:name w:val="ListLabel 267"/>
+    <w:qFormat/>
+    <w:rPr>
+      <w:rFonts w:cs="OpenSymbol"/>
+    </w:rPr>
+  </w:style>
+  <w:style w:type="character" w:styleId="ListLabel268">
+    <w:name w:val="ListLabel 268"/>
+    <w:qFormat/>
+    <w:rPr>
+      <w:rFonts w:cs="OpenSymbol"/>
+    </w:rPr>
+  </w:style>
+  <w:style w:type="character" w:styleId="ListLabel269">
+    <w:name w:val="ListLabel 269"/>
+    <w:qFormat/>
+    <w:rPr>
+      <w:rFonts w:cs="OpenSymbol"/>
+    </w:rPr>
+  </w:style>
+  <w:style w:type="character" w:styleId="ListLabel270">
+    <w:name w:val="ListLabel 270"/>
+    <w:qFormat/>
+    <w:rPr>
+      <w:rFonts w:cs="OpenSymbol"/>
+    </w:rPr>
+  </w:style>
+  <w:style w:type="character" w:styleId="ListLabel271">
+    <w:name w:val="ListLabel 271"/>
+    <w:qFormat/>
+    <w:rPr>
+      <w:rFonts w:cs="OpenSymbol"/>
+    </w:rPr>
+  </w:style>
+  <w:style w:type="character" w:styleId="ListLabel272">
+    <w:name w:val="ListLabel 272"/>
+    <w:qFormat/>
+    <w:rPr>
+      <w:rFonts w:cs="OpenSymbol"/>
+    </w:rPr>
+  </w:style>
+  <w:style w:type="character" w:styleId="ListLabel273">
+    <w:name w:val="ListLabel 273"/>
+    <w:qFormat/>
+    <w:rPr>
+      <w:rFonts w:cs="OpenSymbol"/>
+    </w:rPr>
+  </w:style>
+  <w:style w:type="character" w:styleId="ListLabel274">
+    <w:name w:val="ListLabel 274"/>
+    <w:qFormat/>
+    <w:rPr>
+      <w:rFonts w:cs="OpenSymbol"/>
+    </w:rPr>
+  </w:style>
+  <w:style w:type="character" w:styleId="ListLabel275">
+    <w:name w:val="ListLabel 275"/>
+    <w:qFormat/>
+    <w:rPr>
+      <w:rFonts w:cs="OpenSymbol"/>
+    </w:rPr>
+  </w:style>
+  <w:style w:type="character" w:styleId="ListLabel276">
+    <w:name w:val="ListLabel 276"/>
+    <w:qFormat/>
+    <w:rPr>
+      <w:rFonts w:cs="OpenSymbol"/>
+    </w:rPr>
+  </w:style>
+  <w:style w:type="character" w:styleId="ListLabel277">
+    <w:name w:val="ListLabel 277"/>
+    <w:qFormat/>
+    <w:rPr>
+      <w:rFonts w:cs="OpenSymbol"/>
+    </w:rPr>
+  </w:style>
+  <w:style w:type="character" w:styleId="ListLabel278">
+    <w:name w:val="ListLabel 278"/>
+    <w:qFormat/>
+    <w:rPr>
+      <w:rFonts w:cs="OpenSymbol"/>
+    </w:rPr>
+  </w:style>
+  <w:style w:type="character" w:styleId="ListLabel279">
+    <w:name w:val="ListLabel 279"/>
+    <w:qFormat/>
+    <w:rPr>
+      <w:rFonts w:cs="OpenSymbol"/>
+    </w:rPr>
+  </w:style>
+  <w:style w:type="character" w:styleId="ListLabel280">
+    <w:name w:val="ListLabel 280"/>
+    <w:qFormat/>
+    <w:rPr>
+      <w:rFonts w:cs="OpenSymbol"/>
+    </w:rPr>
+  </w:style>
   <w:style w:type="paragraph" w:styleId="Heading" w:customStyle="1">
     <w:name w:val="Heading"/>
     <w:basedOn w:val="Normal"/>
     <w:next w:val="TextBody"/>
     <w:qFormat/>
     <w:pPr>
-      <w:keepNext w:val="true"/>
+      <w:keepNext/>
       <w:spacing w:before="240" w:after="120"/>
     </w:pPr>
     <w:rPr>
@@ -9589,7 +10089,6 @@
     <w:rsid w:val="00ae3e20"/>
     <w:pPr>
       <w:tabs>
-        <w:tab w:val="clear" w:pos="720"/>
         <w:tab w:val="center" w:pos="4680" w:leader="none"/>
         <w:tab w:val="right" w:pos="9360" w:leader="none"/>
       </w:tabs>
@@ -9605,7 +10104,6 @@
     <w:rsid w:val="00ae3e20"/>
     <w:pPr>
       <w:tabs>
-        <w:tab w:val="clear" w:pos="720"/>
         <w:tab w:val="center" w:pos="4680" w:leader="none"/>
         <w:tab w:val="right" w:pos="9360" w:leader="none"/>
       </w:tabs>

</xml_diff>